<commit_message>
updated state_of_the_art and started final_report
</commit_message>
<xml_diff>
--- a/doc/state_of_the_art.docx
+++ b/doc/state_of_the_art.docx
@@ -50,9 +50,7 @@
         <w:rPr/>
       </w:pPr>
       <w:r>
-        <w:rPr>
-          <w:lang w:val="fr-CH"/>
-        </w:rPr>
+        <w:rPr/>
         <w:fldChar w:fldCharType="begin"/>
       </w:r>
       <w:r>
@@ -62,7 +60,7 @@
         <w:fldChar w:fldCharType="separate"/>
       </w:r>
       <w:r>
-        <w:t>octobre 18, 2017</w:t>
+        <w:t>January 14, 2018</w:t>
       </w:r>
       <w:r>
         <w:fldChar w:fldCharType="end"/>
@@ -125,449 +123,6 @@
           <w:lang w:val="fr-CH"/>
         </w:rPr>
         <w:t xml:space="preserve">Ce rapport a pour but de rechercher le meilleur outil existent de visualisation de graphes, plus spécifiquement dans le domaine de la bio-informatique et de la visualisation de génomes. </w:t>
-      </w:r>
-    </w:p>
-    <w:p>
-      <w:pPr>
-        <w:pStyle w:val="Heading1"/>
-        <w:rPr>
-          <w:lang w:val="fr-CH"/>
-        </w:rPr>
-      </w:pPr>
-      <w:r>
-        <w:rPr>
-          <w:lang w:val="fr-CH"/>
-        </w:rPr>
-        <w:t>La phase de recherche a permis de découvrir six outils correspondant aux critères recherchés. Il s’agit de Gephi, Cytoscapte, Pajek, Tulip, VisANT, et le travail de J. Stoppani. Ces logiciels ont été testés sur les critères suivants :</w:t>
-      </w:r>
-    </w:p>
-    <w:p>
-      <w:pPr>
-        <w:pStyle w:val="NoSpacing"/>
-        <w:rPr>
-          <w:rStyle w:val="Emphasis"/>
-          <w:i w:val="false"/>
-          <w:i w:val="false"/>
-          <w:iCs w:val="false"/>
-          <w:lang w:val="fr-CH"/>
-        </w:rPr>
-      </w:pPr>
-      <w:r>
-        <w:rPr>
-          <w:rStyle w:val="Emphasis"/>
-          <w:b/>
-          <w:i w:val="false"/>
-          <w:iCs w:val="false"/>
-          <w:lang w:val="fr-CH"/>
-        </w:rPr>
-        <w:t>La communauté :</w:t>
-      </w:r>
-      <w:r>
-        <w:rPr>
-          <w:rStyle w:val="Emphasis"/>
-          <w:i w:val="false"/>
-          <w:iCs w:val="false"/>
-          <w:lang w:val="fr-CH"/>
-        </w:rPr>
-        <w:t xml:space="preserve"> rend compte du nombre de personnes utilisant ce logiciel.</w:t>
-      </w:r>
-    </w:p>
-    <w:p>
-      <w:pPr>
-        <w:pStyle w:val="NoSpacing"/>
-        <w:rPr>
-          <w:rStyle w:val="Emphasis"/>
-          <w:i w:val="false"/>
-          <w:i w:val="false"/>
-          <w:iCs w:val="false"/>
-          <w:lang w:val="fr-CH"/>
-        </w:rPr>
-      </w:pPr>
-      <w:r>
-        <w:rPr>
-          <w:rStyle w:val="Emphasis"/>
-          <w:b/>
-          <w:i w:val="false"/>
-          <w:iCs w:val="false"/>
-          <w:lang w:val="fr-CH"/>
-        </w:rPr>
-        <w:t xml:space="preserve">L’interactivité : </w:t>
-      </w:r>
-      <w:r>
-        <w:rPr>
-          <w:rStyle w:val="Emphasis"/>
-          <w:i w:val="false"/>
-          <w:iCs w:val="false"/>
-          <w:lang w:val="fr-CH"/>
-        </w:rPr>
-        <w:t>détermine comment le graph est affiché à l’écran. Par exemple si un logiciel anime un changement de layout du graphe au lieu d’afficher une barre de chargement.</w:t>
-      </w:r>
-    </w:p>
-    <w:p>
-      <w:pPr>
-        <w:pStyle w:val="NoSpacing"/>
-        <w:rPr>
-          <w:rStyle w:val="Emphasis"/>
-          <w:i w:val="false"/>
-          <w:i w:val="false"/>
-          <w:iCs w:val="false"/>
-          <w:lang w:val="fr-CH"/>
-        </w:rPr>
-      </w:pPr>
-      <w:r>
-        <w:rPr>
-          <w:rStyle w:val="Emphasis"/>
-          <w:b/>
-          <w:i w:val="false"/>
-          <w:iCs w:val="false"/>
-          <w:lang w:val="fr-CH"/>
-        </w:rPr>
-        <w:t>L’intégrabilité :</w:t>
-      </w:r>
-      <w:r>
-        <w:rPr>
-          <w:rStyle w:val="Emphasis"/>
-          <w:i w:val="false"/>
-          <w:iCs w:val="false"/>
-          <w:lang w:val="fr-CH"/>
-        </w:rPr>
-        <w:t xml:space="preserve"> détermine la possibilité et la facilité avec laquelle on pourrait intégrer un logiciel ou une partie de celui-ci à l’intérieur de notre application.</w:t>
-      </w:r>
-    </w:p>
-    <w:p>
-      <w:pPr>
-        <w:pStyle w:val="NoSpacing"/>
-        <w:rPr>
-          <w:rStyle w:val="Emphasis"/>
-          <w:i w:val="false"/>
-          <w:i w:val="false"/>
-          <w:iCs w:val="false"/>
-          <w:lang w:val="fr-CH"/>
-        </w:rPr>
-      </w:pPr>
-      <w:r>
-        <w:rPr>
-          <w:rStyle w:val="Emphasis"/>
-          <w:b/>
-          <w:i w:val="false"/>
-          <w:iCs w:val="false"/>
-          <w:lang w:val="fr-CH"/>
-        </w:rPr>
-        <w:t>L’extensibilité :</w:t>
-      </w:r>
-      <w:r>
-        <w:rPr>
-          <w:rStyle w:val="Emphasis"/>
-          <w:i w:val="false"/>
-          <w:iCs w:val="false"/>
-          <w:lang w:val="fr-CH"/>
-        </w:rPr>
-        <w:t xml:space="preserve"> détermine s’il est possible de modifier le fonctionnement du logiciel, par exemple en développant un plug-in.</w:t>
-      </w:r>
-    </w:p>
-    <w:p>
-      <w:pPr>
-        <w:pStyle w:val="NoSpacing"/>
-        <w:rPr>
-          <w:rStyle w:val="Emphasis"/>
-          <w:i w:val="false"/>
-          <w:i w:val="false"/>
-          <w:iCs w:val="false"/>
-          <w:lang w:val="fr-CH"/>
-        </w:rPr>
-      </w:pPr>
-      <w:r>
-        <w:rPr>
-          <w:rStyle w:val="Emphasis"/>
-          <w:b/>
-          <w:i w:val="false"/>
-          <w:iCs w:val="false"/>
-          <w:lang w:val="fr-CH"/>
-        </w:rPr>
-        <w:t>La documentation :</w:t>
-      </w:r>
-      <w:r>
-        <w:rPr>
-          <w:rStyle w:val="Emphasis"/>
-          <w:i w:val="false"/>
-          <w:iCs w:val="false"/>
-          <w:lang w:val="fr-CH"/>
-        </w:rPr>
-        <w:t xml:space="preserve"> définit si une documentation claire existe pour l’installation et le développement d’extension, l’utilisation de l’API, etc.</w:t>
-      </w:r>
-    </w:p>
-    <w:p>
-      <w:pPr>
-        <w:pStyle w:val="NoSpacing"/>
-        <w:rPr>
-          <w:rStyle w:val="Emphasis"/>
-          <w:i w:val="false"/>
-          <w:i w:val="false"/>
-          <w:iCs w:val="false"/>
-          <w:lang w:val="fr-CH"/>
-        </w:rPr>
-      </w:pPr>
-      <w:r>
-        <w:rPr>
-          <w:rStyle w:val="Emphasis"/>
-          <w:b/>
-          <w:i w:val="false"/>
-          <w:iCs w:val="false"/>
-          <w:lang w:val="fr-CH"/>
-        </w:rPr>
-        <w:t>Le support 3D :</w:t>
-      </w:r>
-      <w:r>
-        <w:rPr>
-          <w:rStyle w:val="Emphasis"/>
-          <w:i w:val="false"/>
-          <w:iCs w:val="false"/>
-          <w:lang w:val="fr-CH"/>
-        </w:rPr>
-        <w:t xml:space="preserve"> détermine si le logiciel est capable d’afficher un graphe en trois dimensions.</w:t>
-      </w:r>
-    </w:p>
-    <w:p>
-      <w:pPr>
-        <w:pStyle w:val="NoSpacing"/>
-        <w:rPr>
-          <w:rStyle w:val="Emphasis"/>
-          <w:i w:val="false"/>
-          <w:i w:val="false"/>
-          <w:iCs w:val="false"/>
-          <w:lang w:val="fr-CH"/>
-        </w:rPr>
-      </w:pPr>
-      <w:r>
-        <w:rPr>
-          <w:rStyle w:val="Emphasis"/>
-          <w:b/>
-          <w:i w:val="false"/>
-          <w:iCs w:val="false"/>
-          <w:lang w:val="fr-CH"/>
-        </w:rPr>
-        <w:t>Les performances :</w:t>
-      </w:r>
-      <w:r>
-        <w:rPr>
-          <w:rStyle w:val="Emphasis"/>
-          <w:i w:val="false"/>
-          <w:iCs w:val="false"/>
-          <w:lang w:val="fr-CH"/>
-        </w:rPr>
-        <w:t xml:space="preserve"> détermines les performances relatives des logiciels. Ce point est uniquement une estimation des performances après une utilisation des logiciels. Aucun test de benchmark n’a été effectué</w:t>
-      </w:r>
-    </w:p>
-    <w:p>
-      <w:pPr>
-        <w:pStyle w:val="NoSpacing"/>
-        <w:rPr>
-          <w:rStyle w:val="Emphasis"/>
-          <w:i w:val="false"/>
-          <w:i w:val="false"/>
-          <w:iCs w:val="false"/>
-          <w:lang w:val="fr-CH"/>
-        </w:rPr>
-      </w:pPr>
-      <w:r>
-        <w:rPr>
-          <w:rStyle w:val="Emphasis"/>
-          <w:b/>
-          <w:i w:val="false"/>
-          <w:iCs w:val="false"/>
-          <w:lang w:val="fr-CH"/>
-        </w:rPr>
-        <w:t>Les capacités de filtre :</w:t>
-      </w:r>
-      <w:r>
-        <w:rPr>
-          <w:rStyle w:val="Emphasis"/>
-          <w:i w:val="false"/>
-          <w:iCs w:val="false"/>
-          <w:lang w:val="fr-CH"/>
-        </w:rPr>
-        <w:t xml:space="preserve"> détermine quels filtres peuvent être appliqués sur un graphe.</w:t>
-      </w:r>
-    </w:p>
-    <w:p>
-      <w:pPr>
-        <w:pStyle w:val="Normal"/>
-        <w:rPr>
-          <w:lang w:val="fr-CH"/>
-        </w:rPr>
-      </w:pPr>
-      <w:r>
-        <w:rPr>
-          <w:lang w:val="fr-CH"/>
-        </w:rPr>
-        <w:t>Chaque logiciel a reçu une notre entre 1 et 4 pour chaque critère définit. Si une information n’a pas pu être trouvée, la note ‘0’ est attribuée.</w:t>
-      </w:r>
-    </w:p>
-    <w:p>
-      <w:pPr>
-        <w:pStyle w:val="Heading1"/>
-        <w:rPr>
-          <w:lang w:val="fr-CH"/>
-        </w:rPr>
-      </w:pPr>
-      <w:r>
-        <w:rPr>
-          <w:lang w:val="fr-CH"/>
-        </w:rPr>
-        <w:t>Pajek</w:t>
-      </w:r>
-    </w:p>
-    <w:p>
-      <w:pPr>
-        <w:pStyle w:val="Normal"/>
-        <w:rPr>
-          <w:lang w:val="fr-CH"/>
-        </w:rPr>
-      </w:pPr>
-      <w:r>
-        <w:rPr>
-          <w:lang w:val="fr-CH"/>
-        </w:rPr>
-        <w:t>Logiciel développé pour Windows en C. Il permet de gérer des graphes dans l’ordre de grandeur de 500'000 nœuds. Une version spéciale du programme : Pajek-XXL existe permettant l’affichage de réseau jusqu’à 2'000'000 de nœuds et diminuant la capacité de RAM nécessaire. Puis une troisième version Pajek-3XL qui augmente le numéro des nœuds et peut gérer des graphes jusqu’à 10</w:t>
-      </w:r>
-      <w:r>
-        <w:rPr>
-          <w:vertAlign w:val="superscript"/>
-          <w:lang w:val="fr-CH"/>
-        </w:rPr>
-        <w:t>9</w:t>
-      </w:r>
-      <w:r>
-        <w:rPr>
-          <w:lang w:val="fr-CH"/>
-        </w:rPr>
-        <w:t xml:space="preserve"> nœuds.</w:t>
-      </w:r>
-    </w:p>
-    <w:p>
-      <w:pPr>
-        <w:pStyle w:val="Normal"/>
-        <w:rPr>
-          <w:lang w:val="fr-CH"/>
-        </w:rPr>
-      </w:pPr>
-      <w:r>
-        <w:rPr>
-          <w:lang w:val="fr-CH"/>
-        </w:rPr>
-        <w:t>L’interactivité avec le graphe et les options de visualisation sont par contres limitées. Ce programme utilise son propre format de fichier de graphe (NET) et permet l’exportation en fichier GraphML.</w:t>
-      </w:r>
-    </w:p>
-    <w:p>
-      <w:pPr>
-        <w:pStyle w:val="Heading1"/>
-        <w:rPr>
-          <w:lang w:val="fr-CH"/>
-        </w:rPr>
-      </w:pPr>
-      <w:r>
-        <w:rPr>
-          <w:lang w:val="fr-CH"/>
-        </w:rPr>
-        <w:t>Gephi</w:t>
-      </w:r>
-    </w:p>
-    <w:p>
-      <w:pPr>
-        <w:pStyle w:val="Normal"/>
-        <w:rPr>
-          <w:lang w:val="fr-CH"/>
-        </w:rPr>
-      </w:pPr>
-      <w:r>
-        <w:rPr>
-          <w:lang w:val="fr-CH"/>
-        </w:rPr>
-        <w:t>Programme Java, permet le développement de plug-ins. Un des meilleurs programmes testés en ce qui concerne l’interactivité et l’aspect visuel des graphes. Un autre point positif est le support de nombreux format de fichier de graphe notamment : GML, GraphML, GDF, CSV, Tulip TLP, Pajek NET, GraphViz DOT.</w:t>
-      </w:r>
-    </w:p>
-    <w:p>
-      <w:pPr>
-        <w:pStyle w:val="Heading1"/>
-        <w:rPr>
-          <w:lang w:val="fr-CH"/>
-        </w:rPr>
-      </w:pPr>
-      <w:r>
-        <w:rPr>
-          <w:lang w:val="fr-CH"/>
-        </w:rPr>
-        <w:t>Cytoscapte</w:t>
-      </w:r>
-    </w:p>
-    <w:p>
-      <w:pPr>
-        <w:pStyle w:val="Normal"/>
-        <w:rPr>
-          <w:lang w:val="fr-CH"/>
-        </w:rPr>
-      </w:pPr>
-      <w:r>
-        <w:rPr>
-          <w:lang w:val="fr-CH"/>
-        </w:rPr>
-        <w:t>Programme Java, possède de nombreuses fonctions de filtres et de lay-out pour les graphes. L’interactivité est quelque peu limitée mais l’aspect visuel des graphes est réussi. Possibilité d’ajouter des plug-ins et d’intégrer le programme en utilisant leur API. Un plug-in existe pour permettre l’utilisation de NVidia CUDA ce qui peut améliorer grandement la vitesse de calcul d’après le GPU utilisé. Ce logiciel supporte également de nombreux formats de graphe dont : SIF, NNF, GML, BioPAX, GraphML, JSON, CSV.</w:t>
-      </w:r>
-    </w:p>
-    <w:p>
-      <w:pPr>
-        <w:pStyle w:val="Heading1"/>
-        <w:rPr>
-          <w:lang w:val="fr-CH"/>
-        </w:rPr>
-      </w:pPr>
-      <w:r>
-        <w:rPr>
-          <w:lang w:val="fr-CH"/>
-        </w:rPr>
-        <w:t>Tulip</w:t>
-      </w:r>
-    </w:p>
-    <w:p>
-      <w:pPr>
-        <w:pStyle w:val="Normal"/>
-        <w:rPr>
-          <w:lang w:val="fr-CH"/>
-        </w:rPr>
-      </w:pPr>
-      <w:r>
-        <w:rPr>
-          <w:lang w:val="fr-CH"/>
-        </w:rPr>
-        <w:t>Programme en C++ utilisant la librairie OpenGL ; développer à l’origine pour Windows, il existe à présent des versions Mac et Linux (à compiler). Supporte la visualisation 3D des graphes et des réseaux jusqu’à 2'000'000 de nœuds sur un ordinateur de bureau moderne. L’aspect visuel des graphes ainsi que l’interactivité sont bons. Il supporte par contre un seul format de graphe (Tulip TLP).</w:t>
-      </w:r>
-    </w:p>
-    <w:p>
-      <w:pPr>
-        <w:pStyle w:val="Heading1"/>
-        <w:rPr>
-          <w:lang w:val="fr-CH"/>
-        </w:rPr>
-      </w:pPr>
-      <w:r>
-        <w:rPr>
-          <w:lang w:val="fr-CH"/>
-        </w:rPr>
-        <w:t>VisANT</w:t>
-      </w:r>
-    </w:p>
-    <w:p>
-      <w:pPr>
-        <w:pStyle w:val="Normal"/>
-        <w:rPr>
-          <w:lang w:val="fr-CH"/>
-        </w:rPr>
-      </w:pPr>
-      <w:r>
-        <w:rPr>
-          <w:lang w:val="fr-CH"/>
-        </w:rPr>
-        <w:t>Programme développé en Java spécifiquement pour la bio-informatique. Peut être utilisé comme application local ou comme applet Java. Base de données accessible contenant déjà des graphes. Il supporte neuf formats de fichier de graphe dont : GML, BioPAX, KGML, VisML.</w:t>
       </w:r>
     </w:p>
     <w:p>
@@ -579,7 +134,435 @@
         <w:rPr>
           <w:lang w:val="fr-CH"/>
         </w:rPr>
+        <w:t xml:space="preserve">La phase de recherche a permis de découvrir six outils correspondant aux critères recherchés. Il s’agit de Gephi, Cytoscapte, Pajek, Tulip, VisANT, </w:t>
+      </w:r>
+      <w:r>
+        <w:rPr>
+          <w:lang w:val="fr-CH"/>
+        </w:rPr>
         <w:t>CSAT</w:t>
+      </w:r>
+      <w:r>
+        <w:rPr>
+          <w:lang w:val="fr-CH"/>
+        </w:rPr>
+        <w:t xml:space="preserve">. </w:t>
+      </w:r>
+      <w:bookmarkStart w:id="0" w:name="__DdeLink__829_3475013932"/>
+      <w:r>
+        <w:rPr>
+          <w:lang w:val="fr-CH"/>
+        </w:rPr>
+        <w:t>Ces logiciels ont été testés sur les critères suivants :</w:t>
+      </w:r>
+    </w:p>
+    <w:p>
+      <w:pPr>
+        <w:pStyle w:val="NoSpacing"/>
+        <w:bidi w:val="0"/>
+        <w:spacing w:lineRule="auto" w:line="276"/>
+        <w:rPr/>
+      </w:pPr>
+      <w:r>
+        <w:rPr>
+          <w:rStyle w:val="Emphasis"/>
+          <w:b/>
+          <w:i w:val="false"/>
+          <w:iCs w:val="false"/>
+          <w:lang w:val="fr-CH"/>
+        </w:rPr>
+        <w:t>La communauté :</w:t>
+      </w:r>
+      <w:r>
+        <w:rPr>
+          <w:rStyle w:val="Emphasis"/>
+          <w:i w:val="false"/>
+          <w:iCs w:val="false"/>
+          <w:lang w:val="fr-CH"/>
+        </w:rPr>
+        <w:t xml:space="preserve"> rend compte du nombre de personnes utilisant </w:t>
+      </w:r>
+      <w:r>
+        <w:rPr>
+          <w:rStyle w:val="Emphasis"/>
+          <w:i w:val="false"/>
+          <w:iCs w:val="false"/>
+          <w:lang w:val="fr-CH"/>
+        </w:rPr>
+        <w:t>le</w:t>
+      </w:r>
+      <w:r>
+        <w:rPr>
+          <w:rStyle w:val="Emphasis"/>
+          <w:i w:val="false"/>
+          <w:iCs w:val="false"/>
+          <w:lang w:val="fr-CH"/>
+        </w:rPr>
+        <w:t xml:space="preserve"> logiciel </w:t>
+      </w:r>
+      <w:r>
+        <w:rPr>
+          <w:rStyle w:val="Emphasis"/>
+          <w:i w:val="false"/>
+          <w:iCs w:val="false"/>
+          <w:lang w:val="fr-CH"/>
+        </w:rPr>
+        <w:t>et développant des plugins pour celui-ci</w:t>
+      </w:r>
+      <w:r>
+        <w:rPr>
+          <w:rStyle w:val="Emphasis"/>
+          <w:i w:val="false"/>
+          <w:iCs w:val="false"/>
+          <w:lang w:val="fr-CH"/>
+        </w:rPr>
+        <w:t>.</w:t>
+      </w:r>
+    </w:p>
+    <w:p>
+      <w:pPr>
+        <w:pStyle w:val="NoSpacing"/>
+        <w:bidi w:val="0"/>
+        <w:spacing w:lineRule="auto" w:line="276"/>
+        <w:rPr>
+          <w:rStyle w:val="Emphasis"/>
+          <w:i w:val="false"/>
+          <w:i w:val="false"/>
+          <w:iCs w:val="false"/>
+          <w:lang w:val="fr-CH"/>
+        </w:rPr>
+      </w:pPr>
+      <w:r>
+        <w:rPr>
+          <w:rStyle w:val="Emphasis"/>
+          <w:b/>
+          <w:i w:val="false"/>
+          <w:iCs w:val="false"/>
+          <w:lang w:val="fr-CH"/>
+        </w:rPr>
+        <w:t xml:space="preserve">L’interactivité : </w:t>
+      </w:r>
+      <w:r>
+        <w:rPr>
+          <w:rStyle w:val="Emphasis"/>
+          <w:i w:val="false"/>
+          <w:iCs w:val="false"/>
+          <w:lang w:val="fr-CH"/>
+        </w:rPr>
+        <w:t>détermine comment le graph</w:t>
+      </w:r>
+      <w:r>
+        <w:rPr>
+          <w:rStyle w:val="Emphasis"/>
+          <w:i w:val="false"/>
+          <w:iCs w:val="false"/>
+          <w:lang w:val="fr-CH"/>
+        </w:rPr>
+        <w:t>e</w:t>
+      </w:r>
+      <w:r>
+        <w:rPr>
+          <w:rStyle w:val="Emphasis"/>
+          <w:i w:val="false"/>
+          <w:iCs w:val="false"/>
+          <w:lang w:val="fr-CH"/>
+        </w:rPr>
+        <w:t xml:space="preserve"> est affiché à l’écran. Par exemple si un logiciel anime un changement de layout du graphe au lieu d’afficher une barre de chargement </w:t>
+      </w:r>
+      <w:r>
+        <w:rPr>
+          <w:rStyle w:val="Emphasis"/>
+          <w:i w:val="false"/>
+          <w:iCs w:val="false"/>
+          <w:lang w:val="fr-CH"/>
+        </w:rPr>
+        <w:t>l’interactivité est jugée supérieure</w:t>
+      </w:r>
+      <w:r>
+        <w:rPr>
+          <w:rStyle w:val="Emphasis"/>
+          <w:i w:val="false"/>
+          <w:iCs w:val="false"/>
+          <w:lang w:val="fr-CH"/>
+        </w:rPr>
+        <w:t>.</w:t>
+      </w:r>
+    </w:p>
+    <w:p>
+      <w:pPr>
+        <w:pStyle w:val="NoSpacing"/>
+        <w:bidi w:val="0"/>
+        <w:spacing w:lineRule="auto" w:line="276"/>
+        <w:rPr/>
+      </w:pPr>
+      <w:r>
+        <w:rPr>
+          <w:rStyle w:val="Emphasis"/>
+          <w:b/>
+          <w:i w:val="false"/>
+          <w:iCs w:val="false"/>
+          <w:lang w:val="fr-CH"/>
+        </w:rPr>
+        <w:t>L’intégrabilité :</w:t>
+      </w:r>
+      <w:r>
+        <w:rPr>
+          <w:rStyle w:val="Emphasis"/>
+          <w:i w:val="false"/>
+          <w:iCs w:val="false"/>
+          <w:lang w:val="fr-CH"/>
+        </w:rPr>
+        <w:t xml:space="preserve"> détermine la possibilité et la facilité avec laquelle on </w:t>
+      </w:r>
+      <w:r>
+        <w:rPr>
+          <w:rStyle w:val="Emphasis"/>
+          <w:i w:val="false"/>
+          <w:iCs w:val="false"/>
+          <w:lang w:val="fr-CH"/>
+        </w:rPr>
+        <w:t>peut</w:t>
+      </w:r>
+      <w:r>
+        <w:rPr>
+          <w:rStyle w:val="Emphasis"/>
+          <w:i w:val="false"/>
+          <w:iCs w:val="false"/>
+          <w:lang w:val="fr-CH"/>
+        </w:rPr>
+        <w:t xml:space="preserve"> intégrer un logiciel ou une partie de celui-ci à l’intérieur de notre application.</w:t>
+      </w:r>
+    </w:p>
+    <w:p>
+      <w:pPr>
+        <w:pStyle w:val="NoSpacing"/>
+        <w:bidi w:val="0"/>
+        <w:spacing w:lineRule="auto" w:line="276"/>
+        <w:rPr/>
+      </w:pPr>
+      <w:r>
+        <w:rPr>
+          <w:rStyle w:val="Emphasis"/>
+          <w:b/>
+          <w:i w:val="false"/>
+          <w:iCs w:val="false"/>
+          <w:lang w:val="fr-CH"/>
+        </w:rPr>
+        <w:t>L’extensibilité :</w:t>
+      </w:r>
+      <w:r>
+        <w:rPr>
+          <w:rStyle w:val="Emphasis"/>
+          <w:i w:val="false"/>
+          <w:iCs w:val="false"/>
+          <w:lang w:val="fr-CH"/>
+        </w:rPr>
+        <w:t xml:space="preserve"> détermine s’il est possible de modifier le fonctionnement du logiciel, par exemple en développant un plugin </w:t>
+      </w:r>
+      <w:r>
+        <w:rPr>
+          <w:rStyle w:val="Emphasis"/>
+          <w:i w:val="false"/>
+          <w:iCs w:val="false"/>
+          <w:lang w:val="fr-CH"/>
+        </w:rPr>
+        <w:t>pour celui-ci</w:t>
+      </w:r>
+      <w:r>
+        <w:rPr>
+          <w:rStyle w:val="Emphasis"/>
+          <w:i w:val="false"/>
+          <w:iCs w:val="false"/>
+          <w:lang w:val="fr-CH"/>
+        </w:rPr>
+        <w:t>.</w:t>
+      </w:r>
+    </w:p>
+    <w:p>
+      <w:pPr>
+        <w:pStyle w:val="NoSpacing"/>
+        <w:bidi w:val="0"/>
+        <w:spacing w:lineRule="auto" w:line="276"/>
+        <w:rPr>
+          <w:rStyle w:val="Emphasis"/>
+          <w:i w:val="false"/>
+          <w:i w:val="false"/>
+          <w:iCs w:val="false"/>
+          <w:lang w:val="fr-CH"/>
+        </w:rPr>
+      </w:pPr>
+      <w:r>
+        <w:rPr>
+          <w:rStyle w:val="Emphasis"/>
+          <w:b/>
+          <w:i w:val="false"/>
+          <w:iCs w:val="false"/>
+          <w:lang w:val="fr-CH"/>
+        </w:rPr>
+        <w:t>La documentation :</w:t>
+      </w:r>
+      <w:r>
+        <w:rPr>
+          <w:rStyle w:val="Emphasis"/>
+          <w:i w:val="false"/>
+          <w:iCs w:val="false"/>
+          <w:lang w:val="fr-CH"/>
+        </w:rPr>
+        <w:t xml:space="preserve"> définit si une documentation claire existe pour l’installation et le développement d’extension</w:t>
+      </w:r>
+      <w:r>
+        <w:rPr>
+          <w:rStyle w:val="Emphasis"/>
+          <w:i w:val="false"/>
+          <w:iCs w:val="false"/>
+          <w:lang w:val="fr-CH"/>
+        </w:rPr>
+        <w:t>s</w:t>
+      </w:r>
+      <w:r>
+        <w:rPr>
+          <w:rStyle w:val="Emphasis"/>
+          <w:i w:val="false"/>
+          <w:iCs w:val="false"/>
+          <w:lang w:val="fr-CH"/>
+        </w:rPr>
+        <w:t>, l’utilisation de l’API, etc.</w:t>
+      </w:r>
+    </w:p>
+    <w:p>
+      <w:pPr>
+        <w:pStyle w:val="NoSpacing"/>
+        <w:bidi w:val="0"/>
+        <w:spacing w:lineRule="auto" w:line="276"/>
+        <w:rPr>
+          <w:rStyle w:val="Emphasis"/>
+          <w:i w:val="false"/>
+          <w:i w:val="false"/>
+          <w:iCs w:val="false"/>
+          <w:lang w:val="fr-CH"/>
+        </w:rPr>
+      </w:pPr>
+      <w:r>
+        <w:rPr>
+          <w:rStyle w:val="Emphasis"/>
+          <w:b/>
+          <w:i w:val="false"/>
+          <w:iCs w:val="false"/>
+          <w:lang w:val="fr-CH"/>
+        </w:rPr>
+        <w:t>Le support 3D :</w:t>
+      </w:r>
+      <w:r>
+        <w:rPr>
+          <w:rStyle w:val="Emphasis"/>
+          <w:i w:val="false"/>
+          <w:iCs w:val="false"/>
+          <w:lang w:val="fr-CH"/>
+        </w:rPr>
+        <w:t xml:space="preserve"> détermine si le logiciel est capable d’afficher un graphe en trois dimensions.</w:t>
+      </w:r>
+    </w:p>
+    <w:p>
+      <w:pPr>
+        <w:pStyle w:val="NoSpacing"/>
+        <w:bidi w:val="0"/>
+        <w:spacing w:lineRule="auto" w:line="276"/>
+        <w:rPr/>
+      </w:pPr>
+      <w:r>
+        <w:rPr>
+          <w:rStyle w:val="Emphasis"/>
+          <w:b/>
+          <w:i w:val="false"/>
+          <w:iCs w:val="false"/>
+          <w:lang w:val="fr-CH"/>
+        </w:rPr>
+        <w:t>Les performances :</w:t>
+      </w:r>
+      <w:r>
+        <w:rPr>
+          <w:rStyle w:val="Emphasis"/>
+          <w:i w:val="false"/>
+          <w:iCs w:val="false"/>
+          <w:lang w:val="fr-CH"/>
+        </w:rPr>
+        <w:t xml:space="preserve"> détermine les performances relatives des logiciels. Ce point est uniquement une estimation des performances après une utilisation des logiciels. Aucun test de benchmark n’a été effectué.</w:t>
+      </w:r>
+    </w:p>
+    <w:p>
+      <w:pPr>
+        <w:pStyle w:val="NoSpacing"/>
+        <w:bidi w:val="0"/>
+        <w:spacing w:lineRule="auto" w:line="276"/>
+        <w:rPr/>
+      </w:pPr>
+      <w:r>
+        <w:rPr>
+          <w:rStyle w:val="Emphasis"/>
+          <w:b/>
+          <w:i w:val="false"/>
+          <w:iCs w:val="false"/>
+          <w:lang w:val="fr-CH"/>
+        </w:rPr>
+        <w:t>Les capacités de filtre :</w:t>
+      </w:r>
+      <w:r>
+        <w:rPr>
+          <w:rStyle w:val="Emphasis"/>
+          <w:i w:val="false"/>
+          <w:iCs w:val="false"/>
+          <w:lang w:val="fr-CH"/>
+        </w:rPr>
+        <w:t xml:space="preserve"> détermine quels filtres peuvent être appliqués sur un graphe </w:t>
+      </w:r>
+      <w:r>
+        <w:rPr>
+          <w:rStyle w:val="Emphasis"/>
+          <w:i w:val="false"/>
+          <w:iCs w:val="false"/>
+          <w:lang w:val="fr-CH"/>
+        </w:rPr>
+        <w:t>en utilisant des fonctionnalités existantes.</w:t>
+      </w:r>
+    </w:p>
+    <w:p>
+      <w:pPr>
+        <w:pStyle w:val="Normal"/>
+        <w:spacing w:before="227" w:after="0"/>
+        <w:rPr/>
+      </w:pPr>
+      <w:r>
+        <w:rPr>
+          <w:lang w:val="fr-CH"/>
+        </w:rPr>
+        <w:t xml:space="preserve">Chaque logiciel a reçu une notre entre 1 et 4 pour chaque critère. Si une information n’a pas pu être trouvée, la note ‘0’ </w:t>
+      </w:r>
+      <w:r>
+        <w:rPr>
+          <w:lang w:val="fr-CH"/>
+        </w:rPr>
+        <w:t>a été</w:t>
+      </w:r>
+      <w:bookmarkEnd w:id="0"/>
+      <w:r>
+        <w:rPr>
+          <w:lang w:val="fr-CH"/>
+        </w:rPr>
+        <w:t xml:space="preserve"> attribuée.</w:t>
+      </w:r>
+    </w:p>
+    <w:p>
+      <w:pPr>
+        <w:pStyle w:val="Heading1"/>
+        <w:rPr>
+          <w:lang w:val="fr-CH"/>
+        </w:rPr>
+      </w:pPr>
+      <w:r>
+        <w:rPr>
+          <w:lang w:val="fr-CH"/>
+        </w:rPr>
+        <w:t>Pajek</w:t>
       </w:r>
     </w:p>
     <w:p>
@@ -591,13 +574,294 @@
         <w:rPr>
           <w:lang w:val="fr-CH"/>
         </w:rPr>
-        <w:t xml:space="preserve">Cette application a été plus compliquée à évaluer étant donné que contrairement aux autres logiciels, il s’agit d’une application web. Ce qui comporte également des avantages comme le fait de pouvoir améliorer la puissance de calcul en faisant du calcul parallèle. Ou de stocker les transformations effectuées sur un graphe sur serveur.  </w:t>
-      </w:r>
-      <w:r>
-        <w:rPr>
-          <w:lang w:val="fr-CH"/>
-        </w:rPr>
-        <w:t>GraphML</w:t>
+        <w:t xml:space="preserve">Logiciel développé pour Windows en C. Il permet de gérer des graphes dans l’ordre de grandeur de 500'000 nœuds. Une version spéciale du programme : Pajek-XXL existe permettant l’affichage de réseau jusqu’à 2'000'000 de nœuds et diminuant la capacité de RAM nécessaire. </w:t>
+      </w:r>
+      <w:r>
+        <w:rPr>
+          <w:lang w:val="fr-CH"/>
+        </w:rPr>
+        <w:t>Plus</w:t>
+      </w:r>
+      <w:r>
+        <w:rPr>
+          <w:lang w:val="fr-CH"/>
+        </w:rPr>
+        <w:t xml:space="preserve"> une troisième version Pajek-3XL qui augmente le numéro des nœuds et peut gérer des graphes jusqu’à 10</w:t>
+      </w:r>
+      <w:r>
+        <w:rPr>
+          <w:vertAlign w:val="superscript"/>
+          <w:lang w:val="fr-CH"/>
+        </w:rPr>
+        <w:t>9</w:t>
+      </w:r>
+      <w:r>
+        <w:rPr>
+          <w:lang w:val="fr-CH"/>
+        </w:rPr>
+        <w:t xml:space="preserve"> nœuds.</w:t>
+      </w:r>
+    </w:p>
+    <w:p>
+      <w:pPr>
+        <w:pStyle w:val="Normal"/>
+        <w:rPr>
+          <w:lang w:val="fr-CH"/>
+        </w:rPr>
+      </w:pPr>
+      <w:r>
+        <w:rPr>
+          <w:lang w:val="fr-CH"/>
+        </w:rPr>
+        <w:t>L’interactivité avec le graphe et les options de visualisation sont par contres limitées. Ce programme utilise son propre format de fichier de graphe (NET) et permet l’exportation en fichier GraphML.</w:t>
+      </w:r>
+    </w:p>
+    <w:p>
+      <w:pPr>
+        <w:pStyle w:val="Heading1"/>
+        <w:rPr>
+          <w:lang w:val="fr-CH"/>
+        </w:rPr>
+      </w:pPr>
+      <w:r>
+        <w:rPr>
+          <w:lang w:val="fr-CH"/>
+        </w:rPr>
+        <w:t>Gephi</w:t>
+      </w:r>
+    </w:p>
+    <w:p>
+      <w:pPr>
+        <w:pStyle w:val="Normal"/>
+        <w:rPr/>
+      </w:pPr>
+      <w:r>
+        <w:rPr>
+          <w:lang w:val="fr-CH"/>
+        </w:rPr>
+        <w:t>Programme Java, permet le développement de plugins. Un des meilleurs programmes testés en ce qui concerne l’interactivité et l’aspect visuel des graphes. Un autre point positif est le support de nombreux format</w:t>
+      </w:r>
+      <w:r>
+        <w:rPr>
+          <w:lang w:val="fr-CH"/>
+        </w:rPr>
+        <w:t>s</w:t>
+      </w:r>
+      <w:r>
+        <w:rPr>
+          <w:lang w:val="fr-CH"/>
+        </w:rPr>
+        <w:t xml:space="preserve"> de fichier de graphe notamment : GML, GraphML, GDF, CSV, Tulip TLP, Pajek NET, GraphViz DOT.</w:t>
+      </w:r>
+    </w:p>
+    <w:p>
+      <w:pPr>
+        <w:pStyle w:val="Heading1"/>
+        <w:rPr>
+          <w:lang w:val="fr-CH"/>
+        </w:rPr>
+      </w:pPr>
+      <w:r>
+        <w:rPr>
+          <w:lang w:val="fr-CH"/>
+        </w:rPr>
+        <w:t>Cytoscapte</w:t>
+      </w:r>
+    </w:p>
+    <w:p>
+      <w:pPr>
+        <w:pStyle w:val="Normal"/>
+        <w:rPr/>
+      </w:pPr>
+      <w:r>
+        <w:rPr>
+          <w:lang w:val="fr-CH"/>
+        </w:rPr>
+        <w:t xml:space="preserve">Programme Java, possède de nombreuses fonctions de filtres et de layout pour les graphes. L’interactivité est quelque peu limitée mais l’aspect visuel des graphes est </w:t>
+      </w:r>
+      <w:r>
+        <w:rPr>
+          <w:lang w:val="fr-CH"/>
+        </w:rPr>
+        <w:t>bon</w:t>
+      </w:r>
+      <w:r>
+        <w:rPr>
+          <w:lang w:val="fr-CH"/>
+        </w:rPr>
+        <w:t xml:space="preserve">. Possibilité </w:t>
+      </w:r>
+      <w:r>
+        <w:rPr>
+          <w:lang w:val="fr-CH"/>
+        </w:rPr>
+        <w:t>de création</w:t>
+      </w:r>
+      <w:r>
+        <w:rPr>
+          <w:lang w:val="fr-CH"/>
+        </w:rPr>
+        <w:t xml:space="preserve"> de plugins en utilisant leur API. Un plugin existe pour permettre l’utilisation de NVidia CUDA ce qui peut améliorer grandement la vitesse de calcul d’après le GPU utilisé. Ce logiciel supporte également de nombreux formats de graphe dont : SIF, NNF, GML, BioPAX, GraphML, JSON, CSV.</w:t>
+      </w:r>
+    </w:p>
+    <w:p>
+      <w:pPr>
+        <w:pStyle w:val="Heading1"/>
+        <w:rPr>
+          <w:lang w:val="fr-CH"/>
+        </w:rPr>
+      </w:pPr>
+      <w:r>
+        <w:rPr>
+          <w:lang w:val="fr-CH"/>
+        </w:rPr>
+        <w:t>Tulip</w:t>
+      </w:r>
+    </w:p>
+    <w:p>
+      <w:pPr>
+        <w:pStyle w:val="Normal"/>
+        <w:rPr/>
+      </w:pPr>
+      <w:r>
+        <w:rPr>
+          <w:lang w:val="fr-CH"/>
+        </w:rPr>
+        <w:t xml:space="preserve">Programme en C++ utilisant la librairie OpenGL ; développer à l’origine pour Windows, il existe à présent des versions Mac et Linux (à compiler). Supporte la visualisation 3D des graphes et des réseaux jusqu’à 2'000'000 de nœuds sur un ordinateur de bureau moderne. L’aspect visuel des graphes ainsi que l’interactivité sont bons. Il </w:t>
+      </w:r>
+      <w:r>
+        <w:rPr>
+          <w:lang w:val="fr-CH"/>
+        </w:rPr>
+        <w:t>ne</w:t>
+      </w:r>
+      <w:r>
+        <w:rPr>
+          <w:lang w:val="fr-CH"/>
+        </w:rPr>
+        <w:t xml:space="preserve"> </w:t>
+      </w:r>
+      <w:r>
+        <w:rPr>
+          <w:lang w:val="fr-CH"/>
+        </w:rPr>
+        <w:t>qu’</w:t>
+      </w:r>
+      <w:r>
+        <w:rPr>
+          <w:lang w:val="fr-CH"/>
+        </w:rPr>
+        <w:t xml:space="preserve">un seul format de graphe (Tulip TLP) </w:t>
+      </w:r>
+      <w:r>
+        <w:rPr>
+          <w:lang w:val="fr-CH"/>
+        </w:rPr>
+        <w:t>pour sa visualisation mais des plugins sont disponibles pour importer et exporter des graphes au format GraphML, GEFX et CSV / TSV</w:t>
+      </w:r>
+      <w:r>
+        <w:rPr>
+          <w:lang w:val="fr-CH"/>
+        </w:rPr>
+        <w:t>.</w:t>
+      </w:r>
+    </w:p>
+    <w:p>
+      <w:pPr>
+        <w:pStyle w:val="Heading1"/>
+        <w:rPr>
+          <w:lang w:val="fr-CH"/>
+        </w:rPr>
+      </w:pPr>
+      <w:r>
+        <w:rPr>
+          <w:lang w:val="fr-CH"/>
+        </w:rPr>
+        <w:t>VisANT</w:t>
+      </w:r>
+    </w:p>
+    <w:p>
+      <w:pPr>
+        <w:pStyle w:val="Normal"/>
+        <w:rPr/>
+      </w:pPr>
+      <w:r>
+        <w:rPr>
+          <w:lang w:val="fr-CH"/>
+        </w:rPr>
+        <w:t>Programme développé en Java spécifiquement pour la bio-informatique. Peut être utilisé comme application local</w:t>
+      </w:r>
+      <w:r>
+        <w:rPr>
+          <w:lang w:val="fr-CH"/>
+        </w:rPr>
+        <w:t xml:space="preserve">e </w:t>
+      </w:r>
+      <w:r>
+        <w:rPr>
+          <w:lang w:val="fr-CH"/>
+        </w:rPr>
+        <w:t xml:space="preserve">ou comme applet Java. Base de données accessible contenant déjà des graphes </w:t>
+      </w:r>
+      <w:r>
+        <w:rPr>
+          <w:lang w:val="fr-CH"/>
+        </w:rPr>
+        <w:t>télécharger depuis BIOGRID</w:t>
+      </w:r>
+      <w:r>
+        <w:rPr>
+          <w:lang w:val="fr-CH"/>
+        </w:rPr>
+        <w:t>. Il supporte neuf formats de fichier de graphe dont : GML, BioPAX, KGML, VisML.</w:t>
+      </w:r>
+    </w:p>
+    <w:p>
+      <w:pPr>
+        <w:pStyle w:val="Heading1"/>
+        <w:rPr/>
+      </w:pPr>
+      <w:r>
+        <w:rPr>
+          <w:lang w:val="fr-CH"/>
+        </w:rPr>
+        <w:t>CSAT</w:t>
+      </w:r>
+    </w:p>
+    <w:p>
+      <w:pPr>
+        <w:pStyle w:val="Normal"/>
+        <w:rPr/>
+      </w:pPr>
+      <w:r>
+        <w:rPr>
+          <w:lang w:val="fr-CH"/>
+        </w:rPr>
+        <w:t xml:space="preserve">Cette application a été plus compliquée à évaluer étant donné que contrairement aux autres logiciels, il s’agit d’une application web. Ce qui comporte également des avantages comme le fait de pouvoir améliorer la puissance de calcul en </w:t>
+      </w:r>
+      <w:r>
+        <w:rPr>
+          <w:lang w:val="fr-CH"/>
+        </w:rPr>
+        <w:t>utilisant de la parallélisation o</w:t>
+      </w:r>
+      <w:r>
+        <w:rPr>
+          <w:lang w:val="fr-CH"/>
+        </w:rPr>
+        <w:t xml:space="preserve">u de stocker les transformations effectuées sur un graphe sur serveur.  </w:t>
+      </w:r>
+      <w:r>
+        <w:rPr>
+          <w:lang w:val="fr-CH"/>
+        </w:rPr>
+        <w:t xml:space="preserve">Supporte uniquement le format </w:t>
+      </w:r>
+      <w:r>
+        <w:rPr>
+          <w:lang w:val="fr-CH"/>
+        </w:rPr>
+        <w:t>GraphML.</w:t>
       </w:r>
     </w:p>
     <w:p>
@@ -635,7 +899,7 @@
       <w:tblPr>
         <w:tblW w:w="9629" w:type="dxa"/>
         <w:jc w:val="left"/>
-        <w:tblInd w:w="0" w:type="dxa"/>
+        <w:tblInd w:w="-10" w:type="dxa"/>
         <w:tblBorders>
           <w:top w:val="single" w:sz="8" w:space="0" w:color="00000A"/>
           <w:left w:val="single" w:sz="8" w:space="0" w:color="00000A"/>
@@ -646,24 +910,24 @@
         </w:tblBorders>
         <w:tblCellMar>
           <w:top w:w="0" w:type="dxa"/>
-          <w:left w:w="60" w:type="dxa"/>
+          <w:left w:w="50" w:type="dxa"/>
           <w:bottom w:w="0" w:type="dxa"/>
           <w:right w:w="70" w:type="dxa"/>
         </w:tblCellMar>
         <w:tblLook w:noVBand="1" w:val="04a0" w:noHBand="0" w:lastColumn="0" w:firstColumn="1" w:lastRow="0" w:firstRow="1"/>
       </w:tblPr>
       <w:tblGrid>
-        <w:gridCol w:w="1199"/>
+        <w:gridCol w:w="1198"/>
         <w:gridCol w:w="634"/>
         <w:gridCol w:w="567"/>
         <w:gridCol w:w="567"/>
         <w:gridCol w:w="567"/>
-        <w:gridCol w:w="709"/>
-        <w:gridCol w:w="709"/>
-        <w:gridCol w:w="707"/>
-        <w:gridCol w:w="709"/>
+        <w:gridCol w:w="710"/>
+        <w:gridCol w:w="710"/>
+        <w:gridCol w:w="706"/>
+        <w:gridCol w:w="710"/>
         <w:gridCol w:w="2410"/>
-        <w:gridCol w:w="849"/>
+        <w:gridCol w:w="848"/>
       </w:tblGrid>
       <w:tr>
         <w:trPr>
@@ -672,7 +936,7 @@
         </w:trPr>
         <w:tc>
           <w:tcPr>
-            <w:tcW w:w="1199" w:type="dxa"/>
+            <w:tcW w:w="1198" w:type="dxa"/>
             <w:tcBorders>
               <w:top w:val="single" w:sz="8" w:space="0" w:color="00000A"/>
               <w:left w:val="single" w:sz="8" w:space="0" w:color="00000A"/>
@@ -683,7 +947,7 @@
             </w:tcBorders>
             <w:shd w:color="auto" w:fill="auto" w:val="clear"/>
             <w:tcMar>
-              <w:left w:w="60" w:type="dxa"/>
+              <w:left w:w="50" w:type="dxa"/>
             </w:tcMar>
             <w:vAlign w:val="bottom"/>
           </w:tcPr>
@@ -723,12 +987,16 @@
             <w:tcW w:w="634" w:type="dxa"/>
             <w:tcBorders>
               <w:top w:val="single" w:sz="8" w:space="0" w:color="00000A"/>
+              <w:left w:val="single" w:sz="4" w:space="0" w:color="00000A"/>
               <w:bottom w:val="single" w:sz="8" w:space="0" w:color="00000A"/>
               <w:right w:val="single" w:sz="4" w:space="0" w:color="00000A"/>
               <w:insideH w:val="single" w:sz="8" w:space="0" w:color="00000A"/>
               <w:insideV w:val="single" w:sz="4" w:space="0" w:color="00000A"/>
             </w:tcBorders>
             <w:shd w:color="auto" w:fill="auto" w:val="clear"/>
+            <w:tcMar>
+              <w:left w:w="65" w:type="dxa"/>
+            </w:tcMar>
             <w:textDirection w:val="btLr"/>
             <w:vAlign w:val="bottom"/>
           </w:tcPr>
@@ -763,12 +1031,16 @@
             <w:tcW w:w="567" w:type="dxa"/>
             <w:tcBorders>
               <w:top w:val="single" w:sz="8" w:space="0" w:color="00000A"/>
+              <w:left w:val="single" w:sz="4" w:space="0" w:color="00000A"/>
               <w:bottom w:val="single" w:sz="8" w:space="0" w:color="00000A"/>
               <w:right w:val="single" w:sz="4" w:space="0" w:color="00000A"/>
               <w:insideH w:val="single" w:sz="8" w:space="0" w:color="00000A"/>
               <w:insideV w:val="single" w:sz="4" w:space="0" w:color="00000A"/>
             </w:tcBorders>
             <w:shd w:color="auto" w:fill="auto" w:val="clear"/>
+            <w:tcMar>
+              <w:left w:w="65" w:type="dxa"/>
+            </w:tcMar>
             <w:textDirection w:val="btLr"/>
             <w:vAlign w:val="bottom"/>
           </w:tcPr>
@@ -803,12 +1075,16 @@
             <w:tcW w:w="567" w:type="dxa"/>
             <w:tcBorders>
               <w:top w:val="single" w:sz="8" w:space="0" w:color="00000A"/>
+              <w:left w:val="single" w:sz="4" w:space="0" w:color="00000A"/>
               <w:bottom w:val="single" w:sz="8" w:space="0" w:color="00000A"/>
               <w:right w:val="single" w:sz="4" w:space="0" w:color="00000A"/>
               <w:insideH w:val="single" w:sz="8" w:space="0" w:color="00000A"/>
               <w:insideV w:val="single" w:sz="4" w:space="0" w:color="00000A"/>
             </w:tcBorders>
             <w:shd w:color="auto" w:fill="auto" w:val="clear"/>
+            <w:tcMar>
+              <w:left w:w="65" w:type="dxa"/>
+            </w:tcMar>
             <w:textDirection w:val="btLr"/>
             <w:vAlign w:val="bottom"/>
           </w:tcPr>
@@ -843,12 +1119,16 @@
             <w:tcW w:w="567" w:type="dxa"/>
             <w:tcBorders>
               <w:top w:val="single" w:sz="8" w:space="0" w:color="00000A"/>
+              <w:left w:val="single" w:sz="4" w:space="0" w:color="00000A"/>
               <w:bottom w:val="single" w:sz="8" w:space="0" w:color="00000A"/>
               <w:right w:val="single" w:sz="4" w:space="0" w:color="00000A"/>
               <w:insideH w:val="single" w:sz="8" w:space="0" w:color="00000A"/>
               <w:insideV w:val="single" w:sz="4" w:space="0" w:color="00000A"/>
             </w:tcBorders>
             <w:shd w:color="auto" w:fill="auto" w:val="clear"/>
+            <w:tcMar>
+              <w:left w:w="65" w:type="dxa"/>
+            </w:tcMar>
             <w:textDirection w:val="btLr"/>
             <w:vAlign w:val="bottom"/>
           </w:tcPr>
@@ -880,15 +1160,19 @@
         </w:tc>
         <w:tc>
           <w:tcPr>
-            <w:tcW w:w="709" w:type="dxa"/>
+            <w:tcW w:w="710" w:type="dxa"/>
             <w:tcBorders>
               <w:top w:val="single" w:sz="8" w:space="0" w:color="00000A"/>
+              <w:left w:val="single" w:sz="4" w:space="0" w:color="00000A"/>
               <w:bottom w:val="single" w:sz="8" w:space="0" w:color="00000A"/>
               <w:right w:val="single" w:sz="4" w:space="0" w:color="00000A"/>
               <w:insideH w:val="single" w:sz="8" w:space="0" w:color="00000A"/>
               <w:insideV w:val="single" w:sz="4" w:space="0" w:color="00000A"/>
             </w:tcBorders>
             <w:shd w:color="auto" w:fill="auto" w:val="clear"/>
+            <w:tcMar>
+              <w:left w:w="65" w:type="dxa"/>
+            </w:tcMar>
             <w:textDirection w:val="btLr"/>
             <w:vAlign w:val="bottom"/>
           </w:tcPr>
@@ -920,15 +1204,19 @@
         </w:tc>
         <w:tc>
           <w:tcPr>
-            <w:tcW w:w="709" w:type="dxa"/>
+            <w:tcW w:w="710" w:type="dxa"/>
             <w:tcBorders>
               <w:top w:val="single" w:sz="8" w:space="0" w:color="00000A"/>
+              <w:left w:val="single" w:sz="4" w:space="0" w:color="00000A"/>
               <w:bottom w:val="single" w:sz="8" w:space="0" w:color="00000A"/>
               <w:right w:val="single" w:sz="4" w:space="0" w:color="00000A"/>
               <w:insideH w:val="single" w:sz="8" w:space="0" w:color="00000A"/>
               <w:insideV w:val="single" w:sz="4" w:space="0" w:color="00000A"/>
             </w:tcBorders>
             <w:shd w:color="auto" w:fill="auto" w:val="clear"/>
+            <w:tcMar>
+              <w:left w:w="65" w:type="dxa"/>
+            </w:tcMar>
             <w:textDirection w:val="btLr"/>
             <w:vAlign w:val="bottom"/>
           </w:tcPr>
@@ -960,15 +1248,19 @@
         </w:tc>
         <w:tc>
           <w:tcPr>
-            <w:tcW w:w="707" w:type="dxa"/>
+            <w:tcW w:w="706" w:type="dxa"/>
             <w:tcBorders>
               <w:top w:val="single" w:sz="8" w:space="0" w:color="00000A"/>
+              <w:left w:val="single" w:sz="4" w:space="0" w:color="00000A"/>
               <w:bottom w:val="single" w:sz="8" w:space="0" w:color="00000A"/>
               <w:right w:val="single" w:sz="4" w:space="0" w:color="00000A"/>
               <w:insideH w:val="single" w:sz="8" w:space="0" w:color="00000A"/>
               <w:insideV w:val="single" w:sz="4" w:space="0" w:color="00000A"/>
             </w:tcBorders>
             <w:shd w:color="auto" w:fill="auto" w:val="clear"/>
+            <w:tcMar>
+              <w:left w:w="65" w:type="dxa"/>
+            </w:tcMar>
             <w:textDirection w:val="btLr"/>
             <w:vAlign w:val="bottom"/>
           </w:tcPr>
@@ -1000,15 +1292,19 @@
         </w:tc>
         <w:tc>
           <w:tcPr>
-            <w:tcW w:w="709" w:type="dxa"/>
+            <w:tcW w:w="710" w:type="dxa"/>
             <w:tcBorders>
               <w:top w:val="single" w:sz="8" w:space="0" w:color="00000A"/>
+              <w:left w:val="single" w:sz="4" w:space="0" w:color="00000A"/>
               <w:bottom w:val="single" w:sz="8" w:space="0" w:color="00000A"/>
               <w:right w:val="single" w:sz="4" w:space="0" w:color="00000A"/>
               <w:insideH w:val="single" w:sz="8" w:space="0" w:color="00000A"/>
               <w:insideV w:val="single" w:sz="4" w:space="0" w:color="00000A"/>
             </w:tcBorders>
             <w:shd w:color="auto" w:fill="auto" w:val="clear"/>
+            <w:tcMar>
+              <w:left w:w="65" w:type="dxa"/>
+            </w:tcMar>
             <w:textDirection w:val="btLr"/>
             <w:vAlign w:val="bottom"/>
           </w:tcPr>
@@ -1043,6 +1339,7 @@
             <w:tcW w:w="2410" w:type="dxa"/>
             <w:tcBorders>
               <w:top w:val="single" w:sz="8" w:space="0" w:color="00000A"/>
+              <w:left w:val="single" w:sz="8" w:space="0" w:color="00000A"/>
               <w:bottom w:val="single" w:sz="8" w:space="0" w:color="00000A"/>
               <w:right w:val="single" w:sz="8" w:space="0" w:color="00000A"/>
               <w:insideH w:val="single" w:sz="8" w:space="0" w:color="00000A"/>
@@ -1079,10 +1376,13 @@
         </w:tc>
         <w:tc>
           <w:tcPr>
-            <w:tcW w:w="849" w:type="dxa"/>
+            <w:tcW w:w="848" w:type="dxa"/>
             <w:tcBorders>
               <w:top w:val="single" w:sz="8" w:space="0" w:color="00000A"/>
+              <w:left w:val="single" w:sz="8" w:space="0" w:color="00000A"/>
+              <w:bottom w:val="single" w:sz="8" w:space="0" w:color="00000A"/>
               <w:right w:val="single" w:sz="8" w:space="0" w:color="00000A"/>
+              <w:insideH w:val="single" w:sz="8" w:space="0" w:color="00000A"/>
               <w:insideV w:val="single" w:sz="8" w:space="0" w:color="00000A"/>
             </w:tcBorders>
             <w:shd w:color="auto" w:fill="auto" w:val="clear"/>
@@ -1122,100 +1422,67 @@
         </w:trPr>
         <w:tc>
           <w:tcPr>
-            <w:tcW w:w="1199" w:type="dxa"/>
-            <w:tcBorders>
-              <w:left w:val="single" w:sz="8" w:space="0" w:color="00000A"/>
-            </w:tcBorders>
-            <w:shd w:color="auto" w:fill="auto" w:val="clear"/>
-            <w:tcMar>
-              <w:left w:w="60" w:type="dxa"/>
-            </w:tcMar>
-            <w:vAlign w:val="bottom"/>
-          </w:tcPr>
-          <w:p>
-            <w:pPr>
-              <w:pStyle w:val="Normal"/>
-              <w:suppressAutoHyphens w:val="false"/>
-              <w:spacing w:lineRule="auto" w:line="240"/>
-              <w:ind w:hanging="0"/>
-              <w:rPr>
-                <w:rFonts w:ascii="Calibri" w:hAnsi="Calibri" w:eastAsia="Times New Roman" w:cs="Calibri"/>
-                <w:b/>
-                <w:b/>
-                <w:bCs/>
-                <w:color w:val="000000"/>
-                <w:sz w:val="22"/>
-                <w:szCs w:val="22"/>
-                <w:lang w:val="fr-CH" w:eastAsia="fr-CH"/>
-              </w:rPr>
-            </w:pPr>
-            <w:r>
-              <w:rPr>
-                <w:rFonts w:eastAsia="Times New Roman" w:cs="Calibri" w:ascii="Calibri" w:hAnsi="Calibri"/>
-                <w:b/>
-                <w:bCs/>
-                <w:color w:val="000000"/>
-                <w:sz w:val="22"/>
-                <w:szCs w:val="22"/>
-                <w:lang w:val="fr-CH" w:eastAsia="fr-CH"/>
-              </w:rPr>
-              <w:t>Importance</w:t>
-            </w:r>
-          </w:p>
-        </w:tc>
-        <w:tc>
-          <w:tcPr>
-            <w:tcW w:w="634" w:type="dxa"/>
-            <w:tcBorders>
+            <w:tcW w:w="1198" w:type="dxa"/>
+            <w:tcBorders>
+              <w:top w:val="single" w:sz="8" w:space="0" w:color="00000A"/>
               <w:left w:val="single" w:sz="8" w:space="0" w:color="00000A"/>
               <w:bottom w:val="single" w:sz="8" w:space="0" w:color="00000A"/>
               <w:right w:val="single" w:sz="4" w:space="0" w:color="00000A"/>
               <w:insideH w:val="single" w:sz="8" w:space="0" w:color="00000A"/>
               <w:insideV w:val="single" w:sz="4" w:space="0" w:color="00000A"/>
             </w:tcBorders>
-            <w:shd w:color="000000" w:fill="A6A6A6" w:val="clear"/>
-            <w:tcMar>
-              <w:left w:w="60" w:type="dxa"/>
-            </w:tcMar>
-            <w:vAlign w:val="bottom"/>
-          </w:tcPr>
-          <w:p>
-            <w:pPr>
-              <w:pStyle w:val="Normal"/>
-              <w:suppressAutoHyphens w:val="false"/>
-              <w:spacing w:lineRule="auto" w:line="240"/>
-              <w:ind w:hanging="0"/>
-              <w:jc w:val="right"/>
-              <w:rPr>
-                <w:rFonts w:ascii="Calibri" w:hAnsi="Calibri" w:eastAsia="Times New Roman" w:cs="Calibri"/>
-                <w:color w:val="000000"/>
-                <w:sz w:val="22"/>
-                <w:szCs w:val="22"/>
-                <w:lang w:val="fr-CH" w:eastAsia="fr-CH"/>
-              </w:rPr>
-            </w:pPr>
-            <w:r>
-              <w:rPr>
-                <w:rFonts w:eastAsia="Times New Roman" w:cs="Calibri" w:ascii="Calibri" w:hAnsi="Calibri"/>
-                <w:color w:val="000000"/>
-                <w:sz w:val="22"/>
-                <w:szCs w:val="22"/>
-                <w:lang w:val="fr-CH" w:eastAsia="fr-CH"/>
-              </w:rPr>
-              <w:t>2</w:t>
-            </w:r>
-          </w:p>
-        </w:tc>
-        <w:tc>
-          <w:tcPr>
-            <w:tcW w:w="567" w:type="dxa"/>
-            <w:tcBorders>
+            <w:shd w:color="auto" w:fill="auto" w:val="clear"/>
+            <w:tcMar>
+              <w:left w:w="50" w:type="dxa"/>
+            </w:tcMar>
+            <w:vAlign w:val="bottom"/>
+          </w:tcPr>
+          <w:p>
+            <w:pPr>
+              <w:pStyle w:val="Normal"/>
+              <w:suppressAutoHyphens w:val="false"/>
+              <w:spacing w:lineRule="auto" w:line="240"/>
+              <w:ind w:hanging="0"/>
+              <w:rPr>
+                <w:rFonts w:ascii="Calibri" w:hAnsi="Calibri" w:eastAsia="Times New Roman" w:cs="Calibri"/>
+                <w:b/>
+                <w:b/>
+                <w:bCs/>
+                <w:color w:val="000000"/>
+                <w:sz w:val="22"/>
+                <w:szCs w:val="22"/>
+                <w:lang w:val="fr-CH" w:eastAsia="fr-CH"/>
+              </w:rPr>
+            </w:pPr>
+            <w:r>
+              <w:rPr>
+                <w:rFonts w:eastAsia="Times New Roman" w:cs="Calibri" w:ascii="Calibri" w:hAnsi="Calibri"/>
+                <w:b/>
+                <w:bCs/>
+                <w:color w:val="000000"/>
+                <w:sz w:val="22"/>
+                <w:szCs w:val="22"/>
+                <w:lang w:val="fr-CH" w:eastAsia="fr-CH"/>
+              </w:rPr>
+              <w:t>Importance</w:t>
+            </w:r>
+          </w:p>
+        </w:tc>
+        <w:tc>
+          <w:tcPr>
+            <w:tcW w:w="634" w:type="dxa"/>
+            <w:tcBorders>
+              <w:top w:val="single" w:sz="8" w:space="0" w:color="00000A"/>
+              <w:left w:val="single" w:sz="8" w:space="0" w:color="00000A"/>
               <w:bottom w:val="single" w:sz="8" w:space="0" w:color="00000A"/>
               <w:right w:val="single" w:sz="4" w:space="0" w:color="00000A"/>
               <w:insideH w:val="single" w:sz="8" w:space="0" w:color="00000A"/>
               <w:insideV w:val="single" w:sz="4" w:space="0" w:color="00000A"/>
             </w:tcBorders>
             <w:shd w:color="000000" w:fill="A6A6A6" w:val="clear"/>
+            <w:tcMar>
+              <w:left w:w="50" w:type="dxa"/>
+            </w:tcMar>
             <w:vAlign w:val="bottom"/>
           </w:tcPr>
           <w:p>
@@ -1249,12 +1516,17 @@
           <w:tcPr>
             <w:tcW w:w="567" w:type="dxa"/>
             <w:tcBorders>
+              <w:top w:val="single" w:sz="8" w:space="0" w:color="00000A"/>
+              <w:left w:val="single" w:sz="4" w:space="0" w:color="00000A"/>
               <w:bottom w:val="single" w:sz="8" w:space="0" w:color="00000A"/>
               <w:right w:val="single" w:sz="4" w:space="0" w:color="00000A"/>
               <w:insideH w:val="single" w:sz="8" w:space="0" w:color="00000A"/>
               <w:insideV w:val="single" w:sz="4" w:space="0" w:color="00000A"/>
             </w:tcBorders>
             <w:shd w:color="000000" w:fill="A6A6A6" w:val="clear"/>
+            <w:tcMar>
+              <w:left w:w="65" w:type="dxa"/>
+            </w:tcMar>
             <w:vAlign w:val="bottom"/>
           </w:tcPr>
           <w:p>
@@ -1288,12 +1560,17 @@
           <w:tcPr>
             <w:tcW w:w="567" w:type="dxa"/>
             <w:tcBorders>
+              <w:top w:val="single" w:sz="8" w:space="0" w:color="00000A"/>
+              <w:left w:val="single" w:sz="4" w:space="0" w:color="00000A"/>
               <w:bottom w:val="single" w:sz="8" w:space="0" w:color="00000A"/>
               <w:right w:val="single" w:sz="4" w:space="0" w:color="00000A"/>
               <w:insideH w:val="single" w:sz="8" w:space="0" w:color="00000A"/>
               <w:insideV w:val="single" w:sz="4" w:space="0" w:color="00000A"/>
             </w:tcBorders>
             <w:shd w:color="000000" w:fill="A6A6A6" w:val="clear"/>
+            <w:tcMar>
+              <w:left w:w="65" w:type="dxa"/>
+            </w:tcMar>
             <w:vAlign w:val="bottom"/>
           </w:tcPr>
           <w:p>
@@ -1325,14 +1602,19 @@
         </w:tc>
         <w:tc>
           <w:tcPr>
-            <w:tcW w:w="709" w:type="dxa"/>
-            <w:tcBorders>
+            <w:tcW w:w="567" w:type="dxa"/>
+            <w:tcBorders>
+              <w:top w:val="single" w:sz="8" w:space="0" w:color="00000A"/>
+              <w:left w:val="single" w:sz="4" w:space="0" w:color="00000A"/>
               <w:bottom w:val="single" w:sz="8" w:space="0" w:color="00000A"/>
               <w:right w:val="single" w:sz="4" w:space="0" w:color="00000A"/>
               <w:insideH w:val="single" w:sz="8" w:space="0" w:color="00000A"/>
               <w:insideV w:val="single" w:sz="4" w:space="0" w:color="00000A"/>
             </w:tcBorders>
             <w:shd w:color="000000" w:fill="A6A6A6" w:val="clear"/>
+            <w:tcMar>
+              <w:left w:w="65" w:type="dxa"/>
+            </w:tcMar>
             <w:vAlign w:val="bottom"/>
           </w:tcPr>
           <w:p>
@@ -1364,14 +1646,19 @@
         </w:tc>
         <w:tc>
           <w:tcPr>
-            <w:tcW w:w="709" w:type="dxa"/>
-            <w:tcBorders>
+            <w:tcW w:w="710" w:type="dxa"/>
+            <w:tcBorders>
+              <w:top w:val="single" w:sz="8" w:space="0" w:color="00000A"/>
+              <w:left w:val="single" w:sz="4" w:space="0" w:color="00000A"/>
               <w:bottom w:val="single" w:sz="8" w:space="0" w:color="00000A"/>
               <w:right w:val="single" w:sz="4" w:space="0" w:color="00000A"/>
               <w:insideH w:val="single" w:sz="8" w:space="0" w:color="00000A"/>
               <w:insideV w:val="single" w:sz="4" w:space="0" w:color="00000A"/>
             </w:tcBorders>
             <w:shd w:color="000000" w:fill="A6A6A6" w:val="clear"/>
+            <w:tcMar>
+              <w:left w:w="65" w:type="dxa"/>
+            </w:tcMar>
             <w:vAlign w:val="bottom"/>
           </w:tcPr>
           <w:p>
@@ -1397,20 +1684,25 @@
                 <w:szCs w:val="22"/>
                 <w:lang w:val="fr-CH" w:eastAsia="fr-CH"/>
               </w:rPr>
-              <w:t>1</w:t>
-            </w:r>
-          </w:p>
-        </w:tc>
-        <w:tc>
-          <w:tcPr>
-            <w:tcW w:w="707" w:type="dxa"/>
-            <w:tcBorders>
+              <w:t>2</w:t>
+            </w:r>
+          </w:p>
+        </w:tc>
+        <w:tc>
+          <w:tcPr>
+            <w:tcW w:w="710" w:type="dxa"/>
+            <w:tcBorders>
+              <w:top w:val="single" w:sz="8" w:space="0" w:color="00000A"/>
+              <w:left w:val="single" w:sz="4" w:space="0" w:color="00000A"/>
               <w:bottom w:val="single" w:sz="8" w:space="0" w:color="00000A"/>
               <w:right w:val="single" w:sz="4" w:space="0" w:color="00000A"/>
               <w:insideH w:val="single" w:sz="8" w:space="0" w:color="00000A"/>
               <w:insideV w:val="single" w:sz="4" w:space="0" w:color="00000A"/>
             </w:tcBorders>
             <w:shd w:color="000000" w:fill="A6A6A6" w:val="clear"/>
+            <w:tcMar>
+              <w:left w:w="65" w:type="dxa"/>
+            </w:tcMar>
             <w:vAlign w:val="bottom"/>
           </w:tcPr>
           <w:p>
@@ -1442,14 +1734,19 @@
         </w:tc>
         <w:tc>
           <w:tcPr>
-            <w:tcW w:w="709" w:type="dxa"/>
-            <w:tcBorders>
+            <w:tcW w:w="706" w:type="dxa"/>
+            <w:tcBorders>
+              <w:top w:val="single" w:sz="8" w:space="0" w:color="00000A"/>
+              <w:left w:val="single" w:sz="4" w:space="0" w:color="00000A"/>
               <w:bottom w:val="single" w:sz="8" w:space="0" w:color="00000A"/>
               <w:right w:val="single" w:sz="4" w:space="0" w:color="00000A"/>
               <w:insideH w:val="single" w:sz="8" w:space="0" w:color="00000A"/>
               <w:insideV w:val="single" w:sz="4" w:space="0" w:color="00000A"/>
             </w:tcBorders>
             <w:shd w:color="000000" w:fill="A6A6A6" w:val="clear"/>
+            <w:tcMar>
+              <w:left w:w="65" w:type="dxa"/>
+            </w:tcMar>
             <w:vAlign w:val="bottom"/>
           </w:tcPr>
           <w:p>
@@ -1481,12 +1778,63 @@
         </w:tc>
         <w:tc>
           <w:tcPr>
+            <w:tcW w:w="710" w:type="dxa"/>
+            <w:tcBorders>
+              <w:top w:val="single" w:sz="8" w:space="0" w:color="00000A"/>
+              <w:left w:val="single" w:sz="4" w:space="0" w:color="00000A"/>
+              <w:bottom w:val="single" w:sz="8" w:space="0" w:color="00000A"/>
+              <w:right w:val="single" w:sz="4" w:space="0" w:color="00000A"/>
+              <w:insideH w:val="single" w:sz="8" w:space="0" w:color="00000A"/>
+              <w:insideV w:val="single" w:sz="4" w:space="0" w:color="00000A"/>
+            </w:tcBorders>
+            <w:shd w:color="000000" w:fill="A6A6A6" w:val="clear"/>
+            <w:tcMar>
+              <w:left w:w="65" w:type="dxa"/>
+            </w:tcMar>
+            <w:vAlign w:val="bottom"/>
+          </w:tcPr>
+          <w:p>
+            <w:pPr>
+              <w:pStyle w:val="Normal"/>
+              <w:suppressAutoHyphens w:val="false"/>
+              <w:spacing w:lineRule="auto" w:line="240"/>
+              <w:ind w:hanging="0"/>
+              <w:jc w:val="right"/>
+              <w:rPr>
+                <w:rFonts w:ascii="Calibri" w:hAnsi="Calibri" w:eastAsia="Times New Roman" w:cs="Calibri"/>
+                <w:color w:val="000000"/>
+                <w:sz w:val="22"/>
+                <w:szCs w:val="22"/>
+                <w:lang w:val="fr-CH" w:eastAsia="fr-CH"/>
+              </w:rPr>
+            </w:pPr>
+            <w:r>
+              <w:rPr>
+                <w:rFonts w:eastAsia="Times New Roman" w:cs="Calibri" w:ascii="Calibri" w:hAnsi="Calibri"/>
+                <w:color w:val="000000"/>
+                <w:sz w:val="22"/>
+                <w:szCs w:val="22"/>
+                <w:lang w:val="fr-CH" w:eastAsia="fr-CH"/>
+              </w:rPr>
+              <w:t>1</w:t>
+            </w:r>
+          </w:p>
+        </w:tc>
+        <w:tc>
+          <w:tcPr>
             <w:tcW w:w="2410" w:type="dxa"/>
             <w:tcBorders>
+              <w:top w:val="single" w:sz="8" w:space="0" w:color="00000A"/>
+              <w:left w:val="single" w:sz="4" w:space="0" w:color="00000A"/>
               <w:bottom w:val="single" w:sz="8" w:space="0" w:color="00000A"/>
+              <w:right w:val="single" w:sz="4" w:space="0" w:color="00000A"/>
               <w:insideH w:val="single" w:sz="8" w:space="0" w:color="00000A"/>
+              <w:insideV w:val="single" w:sz="4" w:space="0" w:color="00000A"/>
             </w:tcBorders>
             <w:shd w:color="000000" w:fill="A6A6A6" w:val="clear"/>
+            <w:tcMar>
+              <w:left w:w="65" w:type="dxa"/>
+            </w:tcMar>
             <w:vAlign w:val="bottom"/>
           </w:tcPr>
           <w:p>
@@ -1517,16 +1865,18 @@
         </w:tc>
         <w:tc>
           <w:tcPr>
-            <w:tcW w:w="849" w:type="dxa"/>
+            <w:tcW w:w="848" w:type="dxa"/>
             <w:tcBorders>
               <w:top w:val="single" w:sz="8" w:space="0" w:color="00000A"/>
               <w:left w:val="single" w:sz="8" w:space="0" w:color="00000A"/>
+              <w:bottom w:val="single" w:sz="8" w:space="0" w:color="00000A"/>
               <w:right w:val="single" w:sz="8" w:space="0" w:color="00000A"/>
+              <w:insideH w:val="single" w:sz="8" w:space="0" w:color="00000A"/>
               <w:insideV w:val="single" w:sz="8" w:space="0" w:color="00000A"/>
             </w:tcBorders>
             <w:shd w:color="000000" w:fill="A6A6A6" w:val="clear"/>
             <w:tcMar>
-              <w:left w:w="60" w:type="dxa"/>
+              <w:left w:w="50" w:type="dxa"/>
             </w:tcMar>
             <w:vAlign w:val="bottom"/>
           </w:tcPr>
@@ -1564,7 +1914,7 @@
         </w:trPr>
         <w:tc>
           <w:tcPr>
-            <w:tcW w:w="1199" w:type="dxa"/>
+            <w:tcW w:w="1198" w:type="dxa"/>
             <w:tcBorders>
               <w:top w:val="single" w:sz="8" w:space="0" w:color="00000A"/>
               <w:left w:val="single" w:sz="8" w:space="0" w:color="00000A"/>
@@ -1575,7 +1925,7 @@
             </w:tcBorders>
             <w:shd w:color="auto" w:fill="auto" w:val="clear"/>
             <w:tcMar>
-              <w:left w:w="60" w:type="dxa"/>
+              <w:left w:w="50" w:type="dxa"/>
             </w:tcMar>
             <w:vAlign w:val="bottom"/>
           </w:tcPr>
@@ -1609,12 +1959,17 @@
           <w:tcPr>
             <w:tcW w:w="634" w:type="dxa"/>
             <w:tcBorders>
+              <w:top w:val="single" w:sz="4" w:space="0" w:color="00000A"/>
+              <w:left w:val="single" w:sz="4" w:space="0" w:color="00000A"/>
               <w:bottom w:val="single" w:sz="4" w:space="0" w:color="00000A"/>
               <w:right w:val="single" w:sz="4" w:space="0" w:color="00000A"/>
               <w:insideH w:val="single" w:sz="4" w:space="0" w:color="00000A"/>
               <w:insideV w:val="single" w:sz="4" w:space="0" w:color="00000A"/>
             </w:tcBorders>
             <w:shd w:color="auto" w:fill="auto" w:val="clear"/>
+            <w:tcMar>
+              <w:left w:w="65" w:type="dxa"/>
+            </w:tcMar>
             <w:vAlign w:val="bottom"/>
           </w:tcPr>
           <w:p>
@@ -1648,12 +2003,17 @@
           <w:tcPr>
             <w:tcW w:w="567" w:type="dxa"/>
             <w:tcBorders>
+              <w:top w:val="single" w:sz="4" w:space="0" w:color="00000A"/>
+              <w:left w:val="single" w:sz="4" w:space="0" w:color="00000A"/>
               <w:bottom w:val="single" w:sz="4" w:space="0" w:color="00000A"/>
               <w:right w:val="single" w:sz="4" w:space="0" w:color="00000A"/>
               <w:insideH w:val="single" w:sz="4" w:space="0" w:color="00000A"/>
               <w:insideV w:val="single" w:sz="4" w:space="0" w:color="00000A"/>
             </w:tcBorders>
             <w:shd w:color="auto" w:fill="auto" w:val="clear"/>
+            <w:tcMar>
+              <w:left w:w="65" w:type="dxa"/>
+            </w:tcMar>
             <w:vAlign w:val="bottom"/>
           </w:tcPr>
           <w:p>
@@ -1687,12 +2047,17 @@
           <w:tcPr>
             <w:tcW w:w="567" w:type="dxa"/>
             <w:tcBorders>
+              <w:top w:val="single" w:sz="4" w:space="0" w:color="00000A"/>
+              <w:left w:val="single" w:sz="4" w:space="0" w:color="00000A"/>
               <w:bottom w:val="single" w:sz="4" w:space="0" w:color="00000A"/>
               <w:right w:val="single" w:sz="4" w:space="0" w:color="00000A"/>
               <w:insideH w:val="single" w:sz="4" w:space="0" w:color="00000A"/>
               <w:insideV w:val="single" w:sz="4" w:space="0" w:color="00000A"/>
             </w:tcBorders>
             <w:shd w:color="auto" w:fill="auto" w:val="clear"/>
+            <w:tcMar>
+              <w:left w:w="65" w:type="dxa"/>
+            </w:tcMar>
             <w:vAlign w:val="bottom"/>
           </w:tcPr>
           <w:p>
@@ -1726,12 +2091,17 @@
           <w:tcPr>
             <w:tcW w:w="567" w:type="dxa"/>
             <w:tcBorders>
+              <w:top w:val="single" w:sz="4" w:space="0" w:color="00000A"/>
+              <w:left w:val="single" w:sz="4" w:space="0" w:color="00000A"/>
               <w:bottom w:val="single" w:sz="4" w:space="0" w:color="00000A"/>
               <w:right w:val="single" w:sz="4" w:space="0" w:color="00000A"/>
               <w:insideH w:val="single" w:sz="4" w:space="0" w:color="00000A"/>
               <w:insideV w:val="single" w:sz="4" w:space="0" w:color="00000A"/>
             </w:tcBorders>
             <w:shd w:color="auto" w:fill="auto" w:val="clear"/>
+            <w:tcMar>
+              <w:left w:w="65" w:type="dxa"/>
+            </w:tcMar>
             <w:vAlign w:val="bottom"/>
           </w:tcPr>
           <w:p>
@@ -1763,14 +2133,19 @@
         </w:tc>
         <w:tc>
           <w:tcPr>
-            <w:tcW w:w="709" w:type="dxa"/>
-            <w:tcBorders>
+            <w:tcW w:w="710" w:type="dxa"/>
+            <w:tcBorders>
+              <w:top w:val="single" w:sz="4" w:space="0" w:color="00000A"/>
+              <w:left w:val="single" w:sz="4" w:space="0" w:color="00000A"/>
               <w:bottom w:val="single" w:sz="4" w:space="0" w:color="00000A"/>
               <w:right w:val="single" w:sz="4" w:space="0" w:color="00000A"/>
               <w:insideH w:val="single" w:sz="4" w:space="0" w:color="00000A"/>
               <w:insideV w:val="single" w:sz="4" w:space="0" w:color="00000A"/>
             </w:tcBorders>
             <w:shd w:color="auto" w:fill="auto" w:val="clear"/>
+            <w:tcMar>
+              <w:left w:w="65" w:type="dxa"/>
+            </w:tcMar>
             <w:vAlign w:val="bottom"/>
           </w:tcPr>
           <w:p>
@@ -1802,14 +2177,19 @@
         </w:tc>
         <w:tc>
           <w:tcPr>
-            <w:tcW w:w="709" w:type="dxa"/>
-            <w:tcBorders>
+            <w:tcW w:w="710" w:type="dxa"/>
+            <w:tcBorders>
+              <w:top w:val="single" w:sz="4" w:space="0" w:color="00000A"/>
+              <w:left w:val="single" w:sz="4" w:space="0" w:color="00000A"/>
               <w:bottom w:val="single" w:sz="4" w:space="0" w:color="00000A"/>
               <w:right w:val="single" w:sz="4" w:space="0" w:color="00000A"/>
               <w:insideH w:val="single" w:sz="4" w:space="0" w:color="00000A"/>
               <w:insideV w:val="single" w:sz="4" w:space="0" w:color="00000A"/>
             </w:tcBorders>
             <w:shd w:color="auto" w:fill="auto" w:val="clear"/>
+            <w:tcMar>
+              <w:left w:w="65" w:type="dxa"/>
+            </w:tcMar>
             <w:vAlign w:val="bottom"/>
           </w:tcPr>
           <w:p>
@@ -1841,14 +2221,19 @@
         </w:tc>
         <w:tc>
           <w:tcPr>
-            <w:tcW w:w="707" w:type="dxa"/>
-            <w:tcBorders>
+            <w:tcW w:w="706" w:type="dxa"/>
+            <w:tcBorders>
+              <w:top w:val="single" w:sz="4" w:space="0" w:color="00000A"/>
+              <w:left w:val="single" w:sz="4" w:space="0" w:color="00000A"/>
               <w:bottom w:val="single" w:sz="4" w:space="0" w:color="00000A"/>
               <w:right w:val="single" w:sz="4" w:space="0" w:color="00000A"/>
               <w:insideH w:val="single" w:sz="4" w:space="0" w:color="00000A"/>
               <w:insideV w:val="single" w:sz="4" w:space="0" w:color="00000A"/>
             </w:tcBorders>
             <w:shd w:color="auto" w:fill="auto" w:val="clear"/>
+            <w:tcMar>
+              <w:left w:w="65" w:type="dxa"/>
+            </w:tcMar>
             <w:vAlign w:val="bottom"/>
           </w:tcPr>
           <w:p>
@@ -1880,14 +2265,19 @@
         </w:tc>
         <w:tc>
           <w:tcPr>
-            <w:tcW w:w="709" w:type="dxa"/>
-            <w:tcBorders>
+            <w:tcW w:w="710" w:type="dxa"/>
+            <w:tcBorders>
+              <w:top w:val="single" w:sz="4" w:space="0" w:color="00000A"/>
+              <w:left w:val="single" w:sz="4" w:space="0" w:color="00000A"/>
               <w:bottom w:val="single" w:sz="4" w:space="0" w:color="00000A"/>
               <w:right w:val="single" w:sz="4" w:space="0" w:color="00000A"/>
               <w:insideH w:val="single" w:sz="4" w:space="0" w:color="00000A"/>
               <w:insideV w:val="single" w:sz="4" w:space="0" w:color="00000A"/>
             </w:tcBorders>
             <w:shd w:color="auto" w:fill="auto" w:val="clear"/>
+            <w:tcMar>
+              <w:left w:w="65" w:type="dxa"/>
+            </w:tcMar>
             <w:vAlign w:val="bottom"/>
           </w:tcPr>
           <w:p>
@@ -1921,10 +2311,17 @@
           <w:tcPr>
             <w:tcW w:w="2410" w:type="dxa"/>
             <w:tcBorders>
+              <w:top w:val="single" w:sz="4" w:space="0" w:color="00000A"/>
+              <w:left w:val="single" w:sz="4" w:space="0" w:color="00000A"/>
               <w:bottom w:val="single" w:sz="4" w:space="0" w:color="00000A"/>
+              <w:right w:val="single" w:sz="4" w:space="0" w:color="00000A"/>
               <w:insideH w:val="single" w:sz="4" w:space="0" w:color="00000A"/>
+              <w:insideV w:val="single" w:sz="4" w:space="0" w:color="00000A"/>
             </w:tcBorders>
             <w:shd w:color="auto" w:fill="auto" w:val="clear"/>
+            <w:tcMar>
+              <w:left w:w="65" w:type="dxa"/>
+            </w:tcMar>
             <w:vAlign w:val="bottom"/>
           </w:tcPr>
           <w:p>
@@ -1955,7 +2352,7 @@
         </w:tc>
         <w:tc>
           <w:tcPr>
-            <w:tcW w:w="849" w:type="dxa"/>
+            <w:tcW w:w="848" w:type="dxa"/>
             <w:tcBorders>
               <w:top w:val="single" w:sz="4" w:space="0" w:color="00000A"/>
               <w:left w:val="single" w:sz="8" w:space="0" w:color="00000A"/>
@@ -1966,7 +2363,7 @@
             </w:tcBorders>
             <w:shd w:color="000000" w:fill="C6EFCE" w:val="clear"/>
             <w:tcMar>
-              <w:left w:w="60" w:type="dxa"/>
+              <w:left w:w="50" w:type="dxa"/>
             </w:tcMar>
             <w:vAlign w:val="bottom"/>
           </w:tcPr>
@@ -2004,8 +2401,9 @@
         </w:trPr>
         <w:tc>
           <w:tcPr>
-            <w:tcW w:w="1199" w:type="dxa"/>
-            <w:tcBorders>
+            <w:tcW w:w="1198" w:type="dxa"/>
+            <w:tcBorders>
+              <w:top w:val="single" w:sz="4" w:space="0" w:color="00000A"/>
               <w:left w:val="single" w:sz="8" w:space="0" w:color="00000A"/>
               <w:bottom w:val="single" w:sz="4" w:space="0" w:color="00000A"/>
               <w:right w:val="single" w:sz="8" w:space="0" w:color="00000A"/>
@@ -2014,7 +2412,7 @@
             </w:tcBorders>
             <w:shd w:color="auto" w:fill="auto" w:val="clear"/>
             <w:tcMar>
-              <w:left w:w="60" w:type="dxa"/>
+              <w:left w:w="50" w:type="dxa"/>
             </w:tcMar>
             <w:vAlign w:val="bottom"/>
           </w:tcPr>
@@ -2048,12 +2446,17 @@
           <w:tcPr>
             <w:tcW w:w="634" w:type="dxa"/>
             <w:tcBorders>
+              <w:top w:val="single" w:sz="4" w:space="0" w:color="00000A"/>
+              <w:left w:val="single" w:sz="4" w:space="0" w:color="00000A"/>
               <w:bottom w:val="single" w:sz="4" w:space="0" w:color="00000A"/>
               <w:right w:val="single" w:sz="4" w:space="0" w:color="00000A"/>
               <w:insideH w:val="single" w:sz="4" w:space="0" w:color="00000A"/>
               <w:insideV w:val="single" w:sz="4" w:space="0" w:color="00000A"/>
             </w:tcBorders>
             <w:shd w:color="auto" w:fill="auto" w:val="clear"/>
+            <w:tcMar>
+              <w:left w:w="65" w:type="dxa"/>
+            </w:tcMar>
             <w:vAlign w:val="bottom"/>
           </w:tcPr>
           <w:p>
@@ -2087,12 +2490,17 @@
           <w:tcPr>
             <w:tcW w:w="567" w:type="dxa"/>
             <w:tcBorders>
+              <w:top w:val="single" w:sz="4" w:space="0" w:color="00000A"/>
+              <w:left w:val="single" w:sz="4" w:space="0" w:color="00000A"/>
               <w:bottom w:val="single" w:sz="4" w:space="0" w:color="00000A"/>
               <w:right w:val="single" w:sz="4" w:space="0" w:color="00000A"/>
               <w:insideH w:val="single" w:sz="4" w:space="0" w:color="00000A"/>
               <w:insideV w:val="single" w:sz="4" w:space="0" w:color="00000A"/>
             </w:tcBorders>
             <w:shd w:color="auto" w:fill="auto" w:val="clear"/>
+            <w:tcMar>
+              <w:left w:w="65" w:type="dxa"/>
+            </w:tcMar>
             <w:vAlign w:val="bottom"/>
           </w:tcPr>
           <w:p>
@@ -2126,12 +2534,17 @@
           <w:tcPr>
             <w:tcW w:w="567" w:type="dxa"/>
             <w:tcBorders>
+              <w:top w:val="single" w:sz="4" w:space="0" w:color="00000A"/>
+              <w:left w:val="single" w:sz="4" w:space="0" w:color="00000A"/>
               <w:bottom w:val="single" w:sz="4" w:space="0" w:color="00000A"/>
               <w:right w:val="single" w:sz="4" w:space="0" w:color="00000A"/>
               <w:insideH w:val="single" w:sz="4" w:space="0" w:color="00000A"/>
               <w:insideV w:val="single" w:sz="4" w:space="0" w:color="00000A"/>
             </w:tcBorders>
             <w:shd w:color="auto" w:fill="auto" w:val="clear"/>
+            <w:tcMar>
+              <w:left w:w="65" w:type="dxa"/>
+            </w:tcMar>
             <w:vAlign w:val="bottom"/>
           </w:tcPr>
           <w:p>
@@ -2165,12 +2578,17 @@
           <w:tcPr>
             <w:tcW w:w="567" w:type="dxa"/>
             <w:tcBorders>
+              <w:top w:val="single" w:sz="4" w:space="0" w:color="00000A"/>
+              <w:left w:val="single" w:sz="4" w:space="0" w:color="00000A"/>
               <w:bottom w:val="single" w:sz="4" w:space="0" w:color="00000A"/>
               <w:right w:val="single" w:sz="4" w:space="0" w:color="00000A"/>
               <w:insideH w:val="single" w:sz="4" w:space="0" w:color="00000A"/>
               <w:insideV w:val="single" w:sz="4" w:space="0" w:color="00000A"/>
             </w:tcBorders>
             <w:shd w:color="auto" w:fill="auto" w:val="clear"/>
+            <w:tcMar>
+              <w:left w:w="65" w:type="dxa"/>
+            </w:tcMar>
             <w:vAlign w:val="bottom"/>
           </w:tcPr>
           <w:p>
@@ -2202,14 +2620,19 @@
         </w:tc>
         <w:tc>
           <w:tcPr>
-            <w:tcW w:w="709" w:type="dxa"/>
-            <w:tcBorders>
+            <w:tcW w:w="710" w:type="dxa"/>
+            <w:tcBorders>
+              <w:top w:val="single" w:sz="4" w:space="0" w:color="00000A"/>
+              <w:left w:val="single" w:sz="4" w:space="0" w:color="00000A"/>
               <w:bottom w:val="single" w:sz="4" w:space="0" w:color="00000A"/>
               <w:right w:val="single" w:sz="4" w:space="0" w:color="00000A"/>
               <w:insideH w:val="single" w:sz="4" w:space="0" w:color="00000A"/>
               <w:insideV w:val="single" w:sz="4" w:space="0" w:color="00000A"/>
             </w:tcBorders>
             <w:shd w:color="auto" w:fill="auto" w:val="clear"/>
+            <w:tcMar>
+              <w:left w:w="65" w:type="dxa"/>
+            </w:tcMar>
             <w:vAlign w:val="bottom"/>
           </w:tcPr>
           <w:p>
@@ -2241,14 +2664,19 @@
         </w:tc>
         <w:tc>
           <w:tcPr>
-            <w:tcW w:w="709" w:type="dxa"/>
-            <w:tcBorders>
+            <w:tcW w:w="710" w:type="dxa"/>
+            <w:tcBorders>
+              <w:top w:val="single" w:sz="4" w:space="0" w:color="00000A"/>
+              <w:left w:val="single" w:sz="4" w:space="0" w:color="00000A"/>
               <w:bottom w:val="single" w:sz="4" w:space="0" w:color="00000A"/>
               <w:right w:val="single" w:sz="4" w:space="0" w:color="00000A"/>
               <w:insideH w:val="single" w:sz="4" w:space="0" w:color="00000A"/>
               <w:insideV w:val="single" w:sz="4" w:space="0" w:color="00000A"/>
             </w:tcBorders>
             <w:shd w:color="auto" w:fill="auto" w:val="clear"/>
+            <w:tcMar>
+              <w:left w:w="65" w:type="dxa"/>
+            </w:tcMar>
             <w:vAlign w:val="bottom"/>
           </w:tcPr>
           <w:p>
@@ -2280,14 +2708,19 @@
         </w:tc>
         <w:tc>
           <w:tcPr>
-            <w:tcW w:w="707" w:type="dxa"/>
-            <w:tcBorders>
+            <w:tcW w:w="706" w:type="dxa"/>
+            <w:tcBorders>
+              <w:top w:val="single" w:sz="4" w:space="0" w:color="00000A"/>
+              <w:left w:val="single" w:sz="4" w:space="0" w:color="00000A"/>
               <w:bottom w:val="single" w:sz="4" w:space="0" w:color="00000A"/>
               <w:right w:val="single" w:sz="4" w:space="0" w:color="00000A"/>
               <w:insideH w:val="single" w:sz="4" w:space="0" w:color="00000A"/>
               <w:insideV w:val="single" w:sz="4" w:space="0" w:color="00000A"/>
             </w:tcBorders>
             <w:shd w:color="auto" w:fill="auto" w:val="clear"/>
+            <w:tcMar>
+              <w:left w:w="65" w:type="dxa"/>
+            </w:tcMar>
             <w:vAlign w:val="bottom"/>
           </w:tcPr>
           <w:p>
@@ -2319,14 +2752,19 @@
         </w:tc>
         <w:tc>
           <w:tcPr>
-            <w:tcW w:w="709" w:type="dxa"/>
-            <w:tcBorders>
+            <w:tcW w:w="710" w:type="dxa"/>
+            <w:tcBorders>
+              <w:top w:val="single" w:sz="4" w:space="0" w:color="00000A"/>
+              <w:left w:val="single" w:sz="4" w:space="0" w:color="00000A"/>
               <w:bottom w:val="single" w:sz="4" w:space="0" w:color="00000A"/>
               <w:right w:val="single" w:sz="4" w:space="0" w:color="00000A"/>
               <w:insideH w:val="single" w:sz="4" w:space="0" w:color="00000A"/>
               <w:insideV w:val="single" w:sz="4" w:space="0" w:color="00000A"/>
             </w:tcBorders>
             <w:shd w:color="auto" w:fill="auto" w:val="clear"/>
+            <w:tcMar>
+              <w:left w:w="65" w:type="dxa"/>
+            </w:tcMar>
             <w:vAlign w:val="bottom"/>
           </w:tcPr>
           <w:p>
@@ -2360,10 +2798,17 @@
           <w:tcPr>
             <w:tcW w:w="2410" w:type="dxa"/>
             <w:tcBorders>
+              <w:top w:val="single" w:sz="4" w:space="0" w:color="00000A"/>
+              <w:left w:val="single" w:sz="4" w:space="0" w:color="00000A"/>
               <w:bottom w:val="single" w:sz="4" w:space="0" w:color="00000A"/>
+              <w:right w:val="single" w:sz="4" w:space="0" w:color="00000A"/>
               <w:insideH w:val="single" w:sz="4" w:space="0" w:color="00000A"/>
+              <w:insideV w:val="single" w:sz="4" w:space="0" w:color="00000A"/>
             </w:tcBorders>
             <w:shd w:color="auto" w:fill="auto" w:val="clear"/>
+            <w:tcMar>
+              <w:left w:w="65" w:type="dxa"/>
+            </w:tcMar>
             <w:vAlign w:val="bottom"/>
           </w:tcPr>
           <w:p>
@@ -2394,8 +2839,9 @@
         </w:tc>
         <w:tc>
           <w:tcPr>
-            <w:tcW w:w="849" w:type="dxa"/>
-            <w:tcBorders>
+            <w:tcW w:w="848" w:type="dxa"/>
+            <w:tcBorders>
+              <w:top w:val="single" w:sz="4" w:space="0" w:color="00000A"/>
               <w:left w:val="single" w:sz="8" w:space="0" w:color="00000A"/>
               <w:bottom w:val="single" w:sz="4" w:space="0" w:color="00000A"/>
               <w:right w:val="single" w:sz="8" w:space="0" w:color="00000A"/>
@@ -2404,7 +2850,7 @@
             </w:tcBorders>
             <w:shd w:color="000000" w:fill="C6EFCE" w:val="clear"/>
             <w:tcMar>
-              <w:left w:w="60" w:type="dxa"/>
+              <w:left w:w="50" w:type="dxa"/>
             </w:tcMar>
             <w:vAlign w:val="bottom"/>
           </w:tcPr>
@@ -2442,8 +2888,9 @@
         </w:trPr>
         <w:tc>
           <w:tcPr>
-            <w:tcW w:w="1199" w:type="dxa"/>
-            <w:tcBorders>
+            <w:tcW w:w="1198" w:type="dxa"/>
+            <w:tcBorders>
+              <w:top w:val="single" w:sz="4" w:space="0" w:color="00000A"/>
               <w:left w:val="single" w:sz="8" w:space="0" w:color="00000A"/>
               <w:bottom w:val="single" w:sz="4" w:space="0" w:color="00000A"/>
               <w:right w:val="single" w:sz="8" w:space="0" w:color="00000A"/>
@@ -2452,7 +2899,7 @@
             </w:tcBorders>
             <w:shd w:color="auto" w:fill="auto" w:val="clear"/>
             <w:tcMar>
-              <w:left w:w="60" w:type="dxa"/>
+              <w:left w:w="50" w:type="dxa"/>
             </w:tcMar>
             <w:vAlign w:val="bottom"/>
           </w:tcPr>
@@ -2486,12 +2933,17 @@
           <w:tcPr>
             <w:tcW w:w="634" w:type="dxa"/>
             <w:tcBorders>
+              <w:top w:val="single" w:sz="4" w:space="0" w:color="00000A"/>
+              <w:left w:val="single" w:sz="4" w:space="0" w:color="00000A"/>
               <w:bottom w:val="single" w:sz="4" w:space="0" w:color="00000A"/>
               <w:right w:val="single" w:sz="4" w:space="0" w:color="00000A"/>
               <w:insideH w:val="single" w:sz="4" w:space="0" w:color="00000A"/>
               <w:insideV w:val="single" w:sz="4" w:space="0" w:color="00000A"/>
             </w:tcBorders>
             <w:shd w:color="auto" w:fill="auto" w:val="clear"/>
+            <w:tcMar>
+              <w:left w:w="65" w:type="dxa"/>
+            </w:tcMar>
             <w:vAlign w:val="bottom"/>
           </w:tcPr>
           <w:p>
@@ -2525,12 +2977,17 @@
           <w:tcPr>
             <w:tcW w:w="567" w:type="dxa"/>
             <w:tcBorders>
+              <w:top w:val="single" w:sz="4" w:space="0" w:color="00000A"/>
+              <w:left w:val="single" w:sz="4" w:space="0" w:color="00000A"/>
               <w:bottom w:val="single" w:sz="4" w:space="0" w:color="00000A"/>
               <w:right w:val="single" w:sz="4" w:space="0" w:color="00000A"/>
               <w:insideH w:val="single" w:sz="4" w:space="0" w:color="00000A"/>
               <w:insideV w:val="single" w:sz="4" w:space="0" w:color="00000A"/>
             </w:tcBorders>
             <w:shd w:color="auto" w:fill="auto" w:val="clear"/>
+            <w:tcMar>
+              <w:left w:w="65" w:type="dxa"/>
+            </w:tcMar>
             <w:vAlign w:val="bottom"/>
           </w:tcPr>
           <w:p>
@@ -2564,12 +3021,17 @@
           <w:tcPr>
             <w:tcW w:w="567" w:type="dxa"/>
             <w:tcBorders>
+              <w:top w:val="single" w:sz="4" w:space="0" w:color="00000A"/>
+              <w:left w:val="single" w:sz="4" w:space="0" w:color="00000A"/>
               <w:bottom w:val="single" w:sz="4" w:space="0" w:color="00000A"/>
               <w:right w:val="single" w:sz="4" w:space="0" w:color="00000A"/>
               <w:insideH w:val="single" w:sz="4" w:space="0" w:color="00000A"/>
               <w:insideV w:val="single" w:sz="4" w:space="0" w:color="00000A"/>
             </w:tcBorders>
             <w:shd w:color="auto" w:fill="auto" w:val="clear"/>
+            <w:tcMar>
+              <w:left w:w="65" w:type="dxa"/>
+            </w:tcMar>
             <w:vAlign w:val="bottom"/>
           </w:tcPr>
           <w:p>
@@ -2603,12 +3065,17 @@
           <w:tcPr>
             <w:tcW w:w="567" w:type="dxa"/>
             <w:tcBorders>
+              <w:top w:val="single" w:sz="4" w:space="0" w:color="00000A"/>
+              <w:left w:val="single" w:sz="4" w:space="0" w:color="00000A"/>
               <w:bottom w:val="single" w:sz="4" w:space="0" w:color="00000A"/>
               <w:right w:val="single" w:sz="4" w:space="0" w:color="00000A"/>
               <w:insideH w:val="single" w:sz="4" w:space="0" w:color="00000A"/>
               <w:insideV w:val="single" w:sz="4" w:space="0" w:color="00000A"/>
             </w:tcBorders>
             <w:shd w:color="auto" w:fill="auto" w:val="clear"/>
+            <w:tcMar>
+              <w:left w:w="65" w:type="dxa"/>
+            </w:tcMar>
             <w:vAlign w:val="bottom"/>
           </w:tcPr>
           <w:p>
@@ -2640,14 +3107,19 @@
         </w:tc>
         <w:tc>
           <w:tcPr>
-            <w:tcW w:w="709" w:type="dxa"/>
-            <w:tcBorders>
+            <w:tcW w:w="710" w:type="dxa"/>
+            <w:tcBorders>
+              <w:top w:val="single" w:sz="4" w:space="0" w:color="00000A"/>
+              <w:left w:val="single" w:sz="4" w:space="0" w:color="00000A"/>
               <w:bottom w:val="single" w:sz="4" w:space="0" w:color="00000A"/>
               <w:right w:val="single" w:sz="4" w:space="0" w:color="00000A"/>
               <w:insideH w:val="single" w:sz="4" w:space="0" w:color="00000A"/>
               <w:insideV w:val="single" w:sz="4" w:space="0" w:color="00000A"/>
             </w:tcBorders>
             <w:shd w:color="auto" w:fill="auto" w:val="clear"/>
+            <w:tcMar>
+              <w:left w:w="65" w:type="dxa"/>
+            </w:tcMar>
             <w:vAlign w:val="bottom"/>
           </w:tcPr>
           <w:p>
@@ -2679,14 +3151,19 @@
         </w:tc>
         <w:tc>
           <w:tcPr>
-            <w:tcW w:w="709" w:type="dxa"/>
-            <w:tcBorders>
+            <w:tcW w:w="710" w:type="dxa"/>
+            <w:tcBorders>
+              <w:top w:val="single" w:sz="4" w:space="0" w:color="00000A"/>
+              <w:left w:val="single" w:sz="4" w:space="0" w:color="00000A"/>
               <w:bottom w:val="single" w:sz="4" w:space="0" w:color="00000A"/>
               <w:right w:val="single" w:sz="4" w:space="0" w:color="00000A"/>
               <w:insideH w:val="single" w:sz="4" w:space="0" w:color="00000A"/>
               <w:insideV w:val="single" w:sz="4" w:space="0" w:color="00000A"/>
             </w:tcBorders>
             <w:shd w:color="auto" w:fill="auto" w:val="clear"/>
+            <w:tcMar>
+              <w:left w:w="65" w:type="dxa"/>
+            </w:tcMar>
             <w:vAlign w:val="bottom"/>
           </w:tcPr>
           <w:p>
@@ -2718,14 +3195,19 @@
         </w:tc>
         <w:tc>
           <w:tcPr>
-            <w:tcW w:w="707" w:type="dxa"/>
-            <w:tcBorders>
+            <w:tcW w:w="706" w:type="dxa"/>
+            <w:tcBorders>
+              <w:top w:val="single" w:sz="4" w:space="0" w:color="00000A"/>
+              <w:left w:val="single" w:sz="4" w:space="0" w:color="00000A"/>
               <w:bottom w:val="single" w:sz="4" w:space="0" w:color="00000A"/>
               <w:right w:val="single" w:sz="4" w:space="0" w:color="00000A"/>
               <w:insideH w:val="single" w:sz="4" w:space="0" w:color="00000A"/>
               <w:insideV w:val="single" w:sz="4" w:space="0" w:color="00000A"/>
             </w:tcBorders>
             <w:shd w:color="auto" w:fill="auto" w:val="clear"/>
+            <w:tcMar>
+              <w:left w:w="65" w:type="dxa"/>
+            </w:tcMar>
             <w:vAlign w:val="bottom"/>
           </w:tcPr>
           <w:p>
@@ -2757,14 +3239,19 @@
         </w:tc>
         <w:tc>
           <w:tcPr>
-            <w:tcW w:w="709" w:type="dxa"/>
-            <w:tcBorders>
+            <w:tcW w:w="710" w:type="dxa"/>
+            <w:tcBorders>
+              <w:top w:val="single" w:sz="4" w:space="0" w:color="00000A"/>
+              <w:left w:val="single" w:sz="4" w:space="0" w:color="00000A"/>
               <w:bottom w:val="single" w:sz="4" w:space="0" w:color="00000A"/>
               <w:right w:val="single" w:sz="4" w:space="0" w:color="00000A"/>
               <w:insideH w:val="single" w:sz="4" w:space="0" w:color="00000A"/>
               <w:insideV w:val="single" w:sz="4" w:space="0" w:color="00000A"/>
             </w:tcBorders>
             <w:shd w:color="auto" w:fill="auto" w:val="clear"/>
+            <w:tcMar>
+              <w:left w:w="65" w:type="dxa"/>
+            </w:tcMar>
             <w:vAlign w:val="bottom"/>
           </w:tcPr>
           <w:p>
@@ -2798,10 +3285,17 @@
           <w:tcPr>
             <w:tcW w:w="2410" w:type="dxa"/>
             <w:tcBorders>
+              <w:top w:val="single" w:sz="4" w:space="0" w:color="00000A"/>
+              <w:left w:val="single" w:sz="4" w:space="0" w:color="00000A"/>
               <w:bottom w:val="single" w:sz="4" w:space="0" w:color="00000A"/>
+              <w:right w:val="single" w:sz="4" w:space="0" w:color="00000A"/>
               <w:insideH w:val="single" w:sz="4" w:space="0" w:color="00000A"/>
+              <w:insideV w:val="single" w:sz="4" w:space="0" w:color="00000A"/>
             </w:tcBorders>
             <w:shd w:color="auto" w:fill="auto" w:val="clear"/>
+            <w:tcMar>
+              <w:left w:w="65" w:type="dxa"/>
+            </w:tcMar>
             <w:vAlign w:val="bottom"/>
           </w:tcPr>
           <w:p>
@@ -2832,8 +3326,9 @@
         </w:tc>
         <w:tc>
           <w:tcPr>
-            <w:tcW w:w="849" w:type="dxa"/>
-            <w:tcBorders>
+            <w:tcW w:w="848" w:type="dxa"/>
+            <w:tcBorders>
+              <w:top w:val="single" w:sz="4" w:space="0" w:color="00000A"/>
               <w:left w:val="single" w:sz="8" w:space="0" w:color="00000A"/>
               <w:bottom w:val="single" w:sz="4" w:space="0" w:color="00000A"/>
               <w:right w:val="single" w:sz="8" w:space="0" w:color="00000A"/>
@@ -2842,7 +3337,7 @@
             </w:tcBorders>
             <w:shd w:color="000000" w:fill="C65911" w:val="clear"/>
             <w:tcMar>
-              <w:left w:w="60" w:type="dxa"/>
+              <w:left w:w="50" w:type="dxa"/>
             </w:tcMar>
             <w:vAlign w:val="bottom"/>
           </w:tcPr>
@@ -2880,8 +3375,9 @@
         </w:trPr>
         <w:tc>
           <w:tcPr>
-            <w:tcW w:w="1199" w:type="dxa"/>
-            <w:tcBorders>
+            <w:tcW w:w="1198" w:type="dxa"/>
+            <w:tcBorders>
+              <w:top w:val="single" w:sz="4" w:space="0" w:color="00000A"/>
               <w:left w:val="single" w:sz="8" w:space="0" w:color="00000A"/>
               <w:bottom w:val="single" w:sz="4" w:space="0" w:color="00000A"/>
               <w:right w:val="single" w:sz="8" w:space="0" w:color="00000A"/>
@@ -2890,7 +3386,7 @@
             </w:tcBorders>
             <w:shd w:color="auto" w:fill="auto" w:val="clear"/>
             <w:tcMar>
-              <w:left w:w="60" w:type="dxa"/>
+              <w:left w:w="50" w:type="dxa"/>
             </w:tcMar>
             <w:vAlign w:val="bottom"/>
           </w:tcPr>
@@ -2924,12 +3420,17 @@
           <w:tcPr>
             <w:tcW w:w="634" w:type="dxa"/>
             <w:tcBorders>
+              <w:top w:val="single" w:sz="4" w:space="0" w:color="00000A"/>
+              <w:left w:val="single" w:sz="4" w:space="0" w:color="00000A"/>
               <w:bottom w:val="single" w:sz="4" w:space="0" w:color="00000A"/>
               <w:right w:val="single" w:sz="4" w:space="0" w:color="00000A"/>
               <w:insideH w:val="single" w:sz="4" w:space="0" w:color="00000A"/>
               <w:insideV w:val="single" w:sz="4" w:space="0" w:color="00000A"/>
             </w:tcBorders>
             <w:shd w:color="auto" w:fill="auto" w:val="clear"/>
+            <w:tcMar>
+              <w:left w:w="65" w:type="dxa"/>
+            </w:tcMar>
             <w:vAlign w:val="bottom"/>
           </w:tcPr>
           <w:p>
@@ -2963,12 +3464,17 @@
           <w:tcPr>
             <w:tcW w:w="567" w:type="dxa"/>
             <w:tcBorders>
+              <w:top w:val="single" w:sz="4" w:space="0" w:color="00000A"/>
+              <w:left w:val="single" w:sz="4" w:space="0" w:color="00000A"/>
               <w:bottom w:val="single" w:sz="4" w:space="0" w:color="00000A"/>
               <w:right w:val="single" w:sz="4" w:space="0" w:color="00000A"/>
               <w:insideH w:val="single" w:sz="4" w:space="0" w:color="00000A"/>
               <w:insideV w:val="single" w:sz="4" w:space="0" w:color="00000A"/>
             </w:tcBorders>
             <w:shd w:color="auto" w:fill="auto" w:val="clear"/>
+            <w:tcMar>
+              <w:left w:w="65" w:type="dxa"/>
+            </w:tcMar>
             <w:vAlign w:val="bottom"/>
           </w:tcPr>
           <w:p>
@@ -3002,12 +3508,17 @@
           <w:tcPr>
             <w:tcW w:w="567" w:type="dxa"/>
             <w:tcBorders>
+              <w:top w:val="single" w:sz="4" w:space="0" w:color="00000A"/>
+              <w:left w:val="single" w:sz="4" w:space="0" w:color="00000A"/>
               <w:bottom w:val="single" w:sz="4" w:space="0" w:color="00000A"/>
               <w:right w:val="single" w:sz="4" w:space="0" w:color="00000A"/>
               <w:insideH w:val="single" w:sz="4" w:space="0" w:color="00000A"/>
               <w:insideV w:val="single" w:sz="4" w:space="0" w:color="00000A"/>
             </w:tcBorders>
             <w:shd w:color="auto" w:fill="auto" w:val="clear"/>
+            <w:tcMar>
+              <w:left w:w="65" w:type="dxa"/>
+            </w:tcMar>
             <w:vAlign w:val="bottom"/>
           </w:tcPr>
           <w:p>
@@ -3041,12 +3552,17 @@
           <w:tcPr>
             <w:tcW w:w="567" w:type="dxa"/>
             <w:tcBorders>
+              <w:top w:val="single" w:sz="4" w:space="0" w:color="00000A"/>
+              <w:left w:val="single" w:sz="4" w:space="0" w:color="00000A"/>
               <w:bottom w:val="single" w:sz="4" w:space="0" w:color="00000A"/>
               <w:right w:val="single" w:sz="4" w:space="0" w:color="00000A"/>
               <w:insideH w:val="single" w:sz="4" w:space="0" w:color="00000A"/>
               <w:insideV w:val="single" w:sz="4" w:space="0" w:color="00000A"/>
             </w:tcBorders>
             <w:shd w:color="auto" w:fill="auto" w:val="clear"/>
+            <w:tcMar>
+              <w:left w:w="65" w:type="dxa"/>
+            </w:tcMar>
             <w:vAlign w:val="bottom"/>
           </w:tcPr>
           <w:p>
@@ -3078,14 +3594,19 @@
         </w:tc>
         <w:tc>
           <w:tcPr>
-            <w:tcW w:w="709" w:type="dxa"/>
-            <w:tcBorders>
+            <w:tcW w:w="710" w:type="dxa"/>
+            <w:tcBorders>
+              <w:top w:val="single" w:sz="4" w:space="0" w:color="00000A"/>
+              <w:left w:val="single" w:sz="4" w:space="0" w:color="00000A"/>
               <w:bottom w:val="single" w:sz="4" w:space="0" w:color="00000A"/>
               <w:right w:val="single" w:sz="4" w:space="0" w:color="00000A"/>
               <w:insideH w:val="single" w:sz="4" w:space="0" w:color="00000A"/>
               <w:insideV w:val="single" w:sz="4" w:space="0" w:color="00000A"/>
             </w:tcBorders>
             <w:shd w:color="auto" w:fill="auto" w:val="clear"/>
+            <w:tcMar>
+              <w:left w:w="65" w:type="dxa"/>
+            </w:tcMar>
             <w:vAlign w:val="bottom"/>
           </w:tcPr>
           <w:p>
@@ -3117,14 +3638,19 @@
         </w:tc>
         <w:tc>
           <w:tcPr>
-            <w:tcW w:w="709" w:type="dxa"/>
-            <w:tcBorders>
+            <w:tcW w:w="710" w:type="dxa"/>
+            <w:tcBorders>
+              <w:top w:val="single" w:sz="4" w:space="0" w:color="00000A"/>
+              <w:left w:val="single" w:sz="4" w:space="0" w:color="00000A"/>
               <w:bottom w:val="single" w:sz="4" w:space="0" w:color="00000A"/>
               <w:right w:val="single" w:sz="4" w:space="0" w:color="00000A"/>
               <w:insideH w:val="single" w:sz="4" w:space="0" w:color="00000A"/>
               <w:insideV w:val="single" w:sz="4" w:space="0" w:color="00000A"/>
             </w:tcBorders>
             <w:shd w:color="auto" w:fill="auto" w:val="clear"/>
+            <w:tcMar>
+              <w:left w:w="65" w:type="dxa"/>
+            </w:tcMar>
             <w:vAlign w:val="bottom"/>
           </w:tcPr>
           <w:p>
@@ -3156,14 +3682,19 @@
         </w:tc>
         <w:tc>
           <w:tcPr>
-            <w:tcW w:w="707" w:type="dxa"/>
-            <w:tcBorders>
+            <w:tcW w:w="706" w:type="dxa"/>
+            <w:tcBorders>
+              <w:top w:val="single" w:sz="4" w:space="0" w:color="00000A"/>
+              <w:left w:val="single" w:sz="4" w:space="0" w:color="00000A"/>
               <w:bottom w:val="single" w:sz="4" w:space="0" w:color="00000A"/>
               <w:right w:val="single" w:sz="4" w:space="0" w:color="00000A"/>
               <w:insideH w:val="single" w:sz="4" w:space="0" w:color="00000A"/>
               <w:insideV w:val="single" w:sz="4" w:space="0" w:color="00000A"/>
             </w:tcBorders>
             <w:shd w:color="auto" w:fill="auto" w:val="clear"/>
+            <w:tcMar>
+              <w:left w:w="65" w:type="dxa"/>
+            </w:tcMar>
             <w:vAlign w:val="bottom"/>
           </w:tcPr>
           <w:p>
@@ -3195,14 +3726,19 @@
         </w:tc>
         <w:tc>
           <w:tcPr>
-            <w:tcW w:w="709" w:type="dxa"/>
-            <w:tcBorders>
+            <w:tcW w:w="710" w:type="dxa"/>
+            <w:tcBorders>
+              <w:top w:val="single" w:sz="4" w:space="0" w:color="00000A"/>
+              <w:left w:val="single" w:sz="4" w:space="0" w:color="00000A"/>
               <w:bottom w:val="single" w:sz="4" w:space="0" w:color="00000A"/>
               <w:right w:val="single" w:sz="4" w:space="0" w:color="00000A"/>
               <w:insideH w:val="single" w:sz="4" w:space="0" w:color="00000A"/>
               <w:insideV w:val="single" w:sz="4" w:space="0" w:color="00000A"/>
             </w:tcBorders>
             <w:shd w:color="auto" w:fill="auto" w:val="clear"/>
+            <w:tcMar>
+              <w:left w:w="65" w:type="dxa"/>
+            </w:tcMar>
             <w:vAlign w:val="bottom"/>
           </w:tcPr>
           <w:p>
@@ -3236,10 +3772,17 @@
           <w:tcPr>
             <w:tcW w:w="2410" w:type="dxa"/>
             <w:tcBorders>
+              <w:top w:val="single" w:sz="4" w:space="0" w:color="00000A"/>
+              <w:left w:val="single" w:sz="4" w:space="0" w:color="00000A"/>
               <w:bottom w:val="single" w:sz="4" w:space="0" w:color="00000A"/>
+              <w:right w:val="single" w:sz="4" w:space="0" w:color="00000A"/>
               <w:insideH w:val="single" w:sz="4" w:space="0" w:color="00000A"/>
+              <w:insideV w:val="single" w:sz="4" w:space="0" w:color="00000A"/>
             </w:tcBorders>
             <w:shd w:color="auto" w:fill="auto" w:val="clear"/>
+            <w:tcMar>
+              <w:left w:w="65" w:type="dxa"/>
+            </w:tcMar>
             <w:vAlign w:val="bottom"/>
           </w:tcPr>
           <w:p>
@@ -3270,8 +3813,9 @@
         </w:tc>
         <w:tc>
           <w:tcPr>
-            <w:tcW w:w="849" w:type="dxa"/>
-            <w:tcBorders>
+            <w:tcW w:w="848" w:type="dxa"/>
+            <w:tcBorders>
+              <w:top w:val="single" w:sz="4" w:space="0" w:color="00000A"/>
               <w:left w:val="single" w:sz="8" w:space="0" w:color="00000A"/>
               <w:bottom w:val="single" w:sz="4" w:space="0" w:color="00000A"/>
               <w:right w:val="single" w:sz="8" w:space="0" w:color="00000A"/>
@@ -3280,7 +3824,7 @@
             </w:tcBorders>
             <w:shd w:color="auto" w:fill="C6EFCE" w:val="clear"/>
             <w:tcMar>
-              <w:left w:w="60" w:type="dxa"/>
+              <w:left w:w="50" w:type="dxa"/>
             </w:tcMar>
             <w:vAlign w:val="bottom"/>
           </w:tcPr>
@@ -3318,8 +3862,9 @@
         </w:trPr>
         <w:tc>
           <w:tcPr>
-            <w:tcW w:w="1199" w:type="dxa"/>
-            <w:tcBorders>
+            <w:tcW w:w="1198" w:type="dxa"/>
+            <w:tcBorders>
+              <w:top w:val="single" w:sz="4" w:space="0" w:color="00000A"/>
               <w:left w:val="single" w:sz="8" w:space="0" w:color="00000A"/>
               <w:bottom w:val="single" w:sz="4" w:space="0" w:color="00000A"/>
               <w:right w:val="single" w:sz="8" w:space="0" w:color="00000A"/>
@@ -3328,7 +3873,7 @@
             </w:tcBorders>
             <w:shd w:color="auto" w:fill="auto" w:val="clear"/>
             <w:tcMar>
-              <w:left w:w="60" w:type="dxa"/>
+              <w:left w:w="50" w:type="dxa"/>
             </w:tcMar>
             <w:vAlign w:val="bottom"/>
           </w:tcPr>
@@ -3362,12 +3907,17 @@
           <w:tcPr>
             <w:tcW w:w="634" w:type="dxa"/>
             <w:tcBorders>
+              <w:top w:val="single" w:sz="4" w:space="0" w:color="00000A"/>
+              <w:left w:val="single" w:sz="4" w:space="0" w:color="00000A"/>
               <w:bottom w:val="single" w:sz="4" w:space="0" w:color="00000A"/>
               <w:right w:val="single" w:sz="4" w:space="0" w:color="00000A"/>
               <w:insideH w:val="single" w:sz="4" w:space="0" w:color="00000A"/>
               <w:insideV w:val="single" w:sz="4" w:space="0" w:color="00000A"/>
             </w:tcBorders>
             <w:shd w:color="auto" w:fill="auto" w:val="clear"/>
+            <w:tcMar>
+              <w:left w:w="65" w:type="dxa"/>
+            </w:tcMar>
             <w:vAlign w:val="bottom"/>
           </w:tcPr>
           <w:p>
@@ -3401,12 +3951,17 @@
           <w:tcPr>
             <w:tcW w:w="567" w:type="dxa"/>
             <w:tcBorders>
+              <w:top w:val="single" w:sz="4" w:space="0" w:color="00000A"/>
+              <w:left w:val="single" w:sz="4" w:space="0" w:color="00000A"/>
               <w:bottom w:val="single" w:sz="4" w:space="0" w:color="00000A"/>
               <w:right w:val="single" w:sz="4" w:space="0" w:color="00000A"/>
               <w:insideH w:val="single" w:sz="4" w:space="0" w:color="00000A"/>
               <w:insideV w:val="single" w:sz="4" w:space="0" w:color="00000A"/>
             </w:tcBorders>
             <w:shd w:color="auto" w:fill="auto" w:val="clear"/>
+            <w:tcMar>
+              <w:left w:w="65" w:type="dxa"/>
+            </w:tcMar>
             <w:vAlign w:val="bottom"/>
           </w:tcPr>
           <w:p>
@@ -3440,12 +3995,17 @@
           <w:tcPr>
             <w:tcW w:w="567" w:type="dxa"/>
             <w:tcBorders>
+              <w:top w:val="single" w:sz="4" w:space="0" w:color="00000A"/>
+              <w:left w:val="single" w:sz="4" w:space="0" w:color="00000A"/>
               <w:bottom w:val="single" w:sz="4" w:space="0" w:color="00000A"/>
               <w:right w:val="single" w:sz="4" w:space="0" w:color="00000A"/>
               <w:insideH w:val="single" w:sz="4" w:space="0" w:color="00000A"/>
               <w:insideV w:val="single" w:sz="4" w:space="0" w:color="00000A"/>
             </w:tcBorders>
             <w:shd w:color="auto" w:fill="auto" w:val="clear"/>
+            <w:tcMar>
+              <w:left w:w="65" w:type="dxa"/>
+            </w:tcMar>
             <w:vAlign w:val="bottom"/>
           </w:tcPr>
           <w:p>
@@ -3479,12 +4039,17 @@
           <w:tcPr>
             <w:tcW w:w="567" w:type="dxa"/>
             <w:tcBorders>
+              <w:top w:val="single" w:sz="4" w:space="0" w:color="00000A"/>
+              <w:left w:val="single" w:sz="4" w:space="0" w:color="00000A"/>
               <w:bottom w:val="single" w:sz="4" w:space="0" w:color="00000A"/>
               <w:right w:val="single" w:sz="4" w:space="0" w:color="00000A"/>
               <w:insideH w:val="single" w:sz="4" w:space="0" w:color="00000A"/>
               <w:insideV w:val="single" w:sz="4" w:space="0" w:color="00000A"/>
             </w:tcBorders>
             <w:shd w:color="auto" w:fill="auto" w:val="clear"/>
+            <w:tcMar>
+              <w:left w:w="65" w:type="dxa"/>
+            </w:tcMar>
             <w:vAlign w:val="bottom"/>
           </w:tcPr>
           <w:p>
@@ -3516,14 +4081,19 @@
         </w:tc>
         <w:tc>
           <w:tcPr>
-            <w:tcW w:w="709" w:type="dxa"/>
-            <w:tcBorders>
+            <w:tcW w:w="710" w:type="dxa"/>
+            <w:tcBorders>
+              <w:top w:val="single" w:sz="4" w:space="0" w:color="00000A"/>
+              <w:left w:val="single" w:sz="4" w:space="0" w:color="00000A"/>
               <w:bottom w:val="single" w:sz="4" w:space="0" w:color="00000A"/>
               <w:right w:val="single" w:sz="4" w:space="0" w:color="00000A"/>
               <w:insideH w:val="single" w:sz="4" w:space="0" w:color="00000A"/>
               <w:insideV w:val="single" w:sz="4" w:space="0" w:color="00000A"/>
             </w:tcBorders>
             <w:shd w:color="auto" w:fill="auto" w:val="clear"/>
+            <w:tcMar>
+              <w:left w:w="65" w:type="dxa"/>
+            </w:tcMar>
             <w:vAlign w:val="bottom"/>
           </w:tcPr>
           <w:p>
@@ -3555,14 +4125,19 @@
         </w:tc>
         <w:tc>
           <w:tcPr>
-            <w:tcW w:w="709" w:type="dxa"/>
-            <w:tcBorders>
+            <w:tcW w:w="710" w:type="dxa"/>
+            <w:tcBorders>
+              <w:top w:val="single" w:sz="4" w:space="0" w:color="00000A"/>
+              <w:left w:val="single" w:sz="4" w:space="0" w:color="00000A"/>
               <w:bottom w:val="single" w:sz="4" w:space="0" w:color="00000A"/>
               <w:right w:val="single" w:sz="4" w:space="0" w:color="00000A"/>
               <w:insideH w:val="single" w:sz="4" w:space="0" w:color="00000A"/>
               <w:insideV w:val="single" w:sz="4" w:space="0" w:color="00000A"/>
             </w:tcBorders>
             <w:shd w:color="auto" w:fill="auto" w:val="clear"/>
+            <w:tcMar>
+              <w:left w:w="65" w:type="dxa"/>
+            </w:tcMar>
             <w:vAlign w:val="bottom"/>
           </w:tcPr>
           <w:p>
@@ -3594,14 +4169,19 @@
         </w:tc>
         <w:tc>
           <w:tcPr>
-            <w:tcW w:w="707" w:type="dxa"/>
-            <w:tcBorders>
+            <w:tcW w:w="706" w:type="dxa"/>
+            <w:tcBorders>
+              <w:top w:val="single" w:sz="4" w:space="0" w:color="00000A"/>
+              <w:left w:val="single" w:sz="4" w:space="0" w:color="00000A"/>
               <w:bottom w:val="single" w:sz="4" w:space="0" w:color="00000A"/>
               <w:right w:val="single" w:sz="4" w:space="0" w:color="00000A"/>
               <w:insideH w:val="single" w:sz="4" w:space="0" w:color="00000A"/>
               <w:insideV w:val="single" w:sz="4" w:space="0" w:color="00000A"/>
             </w:tcBorders>
             <w:shd w:color="auto" w:fill="auto" w:val="clear"/>
+            <w:tcMar>
+              <w:left w:w="65" w:type="dxa"/>
+            </w:tcMar>
             <w:vAlign w:val="bottom"/>
           </w:tcPr>
           <w:p>
@@ -3633,14 +4213,19 @@
         </w:tc>
         <w:tc>
           <w:tcPr>
-            <w:tcW w:w="709" w:type="dxa"/>
-            <w:tcBorders>
+            <w:tcW w:w="710" w:type="dxa"/>
+            <w:tcBorders>
+              <w:top w:val="single" w:sz="4" w:space="0" w:color="00000A"/>
+              <w:left w:val="single" w:sz="4" w:space="0" w:color="00000A"/>
               <w:bottom w:val="single" w:sz="4" w:space="0" w:color="00000A"/>
               <w:right w:val="single" w:sz="4" w:space="0" w:color="00000A"/>
               <w:insideH w:val="single" w:sz="4" w:space="0" w:color="00000A"/>
               <w:insideV w:val="single" w:sz="4" w:space="0" w:color="00000A"/>
             </w:tcBorders>
             <w:shd w:color="auto" w:fill="auto" w:val="clear"/>
+            <w:tcMar>
+              <w:left w:w="65" w:type="dxa"/>
+            </w:tcMar>
             <w:vAlign w:val="bottom"/>
           </w:tcPr>
           <w:p>
@@ -3674,10 +4259,17 @@
           <w:tcPr>
             <w:tcW w:w="2410" w:type="dxa"/>
             <w:tcBorders>
+              <w:top w:val="single" w:sz="4" w:space="0" w:color="00000A"/>
+              <w:left w:val="single" w:sz="4" w:space="0" w:color="00000A"/>
               <w:bottom w:val="single" w:sz="4" w:space="0" w:color="00000A"/>
+              <w:right w:val="single" w:sz="4" w:space="0" w:color="00000A"/>
               <w:insideH w:val="single" w:sz="4" w:space="0" w:color="00000A"/>
+              <w:insideV w:val="single" w:sz="4" w:space="0" w:color="00000A"/>
             </w:tcBorders>
             <w:shd w:color="auto" w:fill="auto" w:val="clear"/>
+            <w:tcMar>
+              <w:left w:w="65" w:type="dxa"/>
+            </w:tcMar>
             <w:vAlign w:val="bottom"/>
           </w:tcPr>
           <w:p>
@@ -3708,8 +4300,9 @@
         </w:tc>
         <w:tc>
           <w:tcPr>
-            <w:tcW w:w="849" w:type="dxa"/>
-            <w:tcBorders>
+            <w:tcW w:w="848" w:type="dxa"/>
+            <w:tcBorders>
+              <w:top w:val="single" w:sz="4" w:space="0" w:color="00000A"/>
               <w:left w:val="single" w:sz="8" w:space="0" w:color="00000A"/>
               <w:bottom w:val="single" w:sz="4" w:space="0" w:color="00000A"/>
               <w:right w:val="single" w:sz="8" w:space="0" w:color="00000A"/>
@@ -3718,7 +4311,7 @@
             </w:tcBorders>
             <w:shd w:color="000000" w:fill="C6EFCE" w:val="clear"/>
             <w:tcMar>
-              <w:left w:w="60" w:type="dxa"/>
+              <w:left w:w="50" w:type="dxa"/>
             </w:tcMar>
             <w:vAlign w:val="bottom"/>
           </w:tcPr>
@@ -3756,8 +4349,9 @@
         </w:trPr>
         <w:tc>
           <w:tcPr>
-            <w:tcW w:w="1199" w:type="dxa"/>
-            <w:tcBorders>
+            <w:tcW w:w="1198" w:type="dxa"/>
+            <w:tcBorders>
+              <w:top w:val="single" w:sz="8" w:space="0" w:color="00000A"/>
               <w:left w:val="single" w:sz="8" w:space="0" w:color="00000A"/>
               <w:bottom w:val="single" w:sz="8" w:space="0" w:color="00000A"/>
               <w:right w:val="single" w:sz="8" w:space="0" w:color="00000A"/>
@@ -3766,7 +4360,7 @@
             </w:tcBorders>
             <w:shd w:color="auto" w:fill="auto" w:val="clear"/>
             <w:tcMar>
-              <w:left w:w="60" w:type="dxa"/>
+              <w:left w:w="50" w:type="dxa"/>
             </w:tcMar>
             <w:vAlign w:val="bottom"/>
           </w:tcPr>
@@ -3800,12 +4394,17 @@
           <w:tcPr>
             <w:tcW w:w="634" w:type="dxa"/>
             <w:tcBorders>
+              <w:top w:val="single" w:sz="8" w:space="0" w:color="00000A"/>
+              <w:left w:val="single" w:sz="4" w:space="0" w:color="00000A"/>
               <w:bottom w:val="single" w:sz="8" w:space="0" w:color="00000A"/>
               <w:right w:val="single" w:sz="4" w:space="0" w:color="00000A"/>
               <w:insideH w:val="single" w:sz="8" w:space="0" w:color="00000A"/>
               <w:insideV w:val="single" w:sz="4" w:space="0" w:color="00000A"/>
             </w:tcBorders>
             <w:shd w:color="auto" w:fill="auto" w:val="clear"/>
+            <w:tcMar>
+              <w:left w:w="65" w:type="dxa"/>
+            </w:tcMar>
             <w:vAlign w:val="bottom"/>
           </w:tcPr>
           <w:p>
@@ -3839,12 +4438,17 @@
           <w:tcPr>
             <w:tcW w:w="567" w:type="dxa"/>
             <w:tcBorders>
+              <w:top w:val="single" w:sz="8" w:space="0" w:color="00000A"/>
+              <w:left w:val="single" w:sz="4" w:space="0" w:color="00000A"/>
               <w:bottom w:val="single" w:sz="8" w:space="0" w:color="00000A"/>
               <w:right w:val="single" w:sz="4" w:space="0" w:color="00000A"/>
               <w:insideH w:val="single" w:sz="8" w:space="0" w:color="00000A"/>
               <w:insideV w:val="single" w:sz="4" w:space="0" w:color="00000A"/>
             </w:tcBorders>
             <w:shd w:color="auto" w:fill="auto" w:val="clear"/>
+            <w:tcMar>
+              <w:left w:w="65" w:type="dxa"/>
+            </w:tcMar>
             <w:vAlign w:val="bottom"/>
           </w:tcPr>
           <w:p>
@@ -3878,12 +4482,17 @@
           <w:tcPr>
             <w:tcW w:w="567" w:type="dxa"/>
             <w:tcBorders>
+              <w:top w:val="single" w:sz="8" w:space="0" w:color="00000A"/>
+              <w:left w:val="single" w:sz="4" w:space="0" w:color="00000A"/>
               <w:bottom w:val="single" w:sz="8" w:space="0" w:color="00000A"/>
               <w:right w:val="single" w:sz="4" w:space="0" w:color="00000A"/>
               <w:insideH w:val="single" w:sz="8" w:space="0" w:color="00000A"/>
               <w:insideV w:val="single" w:sz="4" w:space="0" w:color="00000A"/>
             </w:tcBorders>
             <w:shd w:color="auto" w:fill="auto" w:val="clear"/>
+            <w:tcMar>
+              <w:left w:w="65" w:type="dxa"/>
+            </w:tcMar>
             <w:vAlign w:val="bottom"/>
           </w:tcPr>
           <w:p>
@@ -3917,12 +4526,17 @@
           <w:tcPr>
             <w:tcW w:w="567" w:type="dxa"/>
             <w:tcBorders>
+              <w:top w:val="single" w:sz="8" w:space="0" w:color="00000A"/>
+              <w:left w:val="single" w:sz="4" w:space="0" w:color="00000A"/>
               <w:bottom w:val="single" w:sz="8" w:space="0" w:color="00000A"/>
               <w:right w:val="single" w:sz="4" w:space="0" w:color="00000A"/>
               <w:insideH w:val="single" w:sz="8" w:space="0" w:color="00000A"/>
               <w:insideV w:val="single" w:sz="4" w:space="0" w:color="00000A"/>
             </w:tcBorders>
             <w:shd w:color="auto" w:fill="auto" w:val="clear"/>
+            <w:tcMar>
+              <w:left w:w="65" w:type="dxa"/>
+            </w:tcMar>
             <w:vAlign w:val="bottom"/>
           </w:tcPr>
           <w:p>
@@ -3954,14 +4568,19 @@
         </w:tc>
         <w:tc>
           <w:tcPr>
-            <w:tcW w:w="709" w:type="dxa"/>
-            <w:tcBorders>
+            <w:tcW w:w="710" w:type="dxa"/>
+            <w:tcBorders>
+              <w:top w:val="single" w:sz="8" w:space="0" w:color="00000A"/>
+              <w:left w:val="single" w:sz="4" w:space="0" w:color="00000A"/>
               <w:bottom w:val="single" w:sz="8" w:space="0" w:color="00000A"/>
               <w:right w:val="single" w:sz="4" w:space="0" w:color="00000A"/>
               <w:insideH w:val="single" w:sz="8" w:space="0" w:color="00000A"/>
               <w:insideV w:val="single" w:sz="4" w:space="0" w:color="00000A"/>
             </w:tcBorders>
             <w:shd w:color="auto" w:fill="auto" w:val="clear"/>
+            <w:tcMar>
+              <w:left w:w="65" w:type="dxa"/>
+            </w:tcMar>
             <w:vAlign w:val="bottom"/>
           </w:tcPr>
           <w:p>
@@ -3993,14 +4612,19 @@
         </w:tc>
         <w:tc>
           <w:tcPr>
-            <w:tcW w:w="709" w:type="dxa"/>
-            <w:tcBorders>
+            <w:tcW w:w="710" w:type="dxa"/>
+            <w:tcBorders>
+              <w:top w:val="single" w:sz="8" w:space="0" w:color="00000A"/>
+              <w:left w:val="single" w:sz="4" w:space="0" w:color="00000A"/>
               <w:bottom w:val="single" w:sz="8" w:space="0" w:color="00000A"/>
               <w:right w:val="single" w:sz="4" w:space="0" w:color="00000A"/>
               <w:insideH w:val="single" w:sz="8" w:space="0" w:color="00000A"/>
               <w:insideV w:val="single" w:sz="4" w:space="0" w:color="00000A"/>
             </w:tcBorders>
             <w:shd w:color="auto" w:fill="auto" w:val="clear"/>
+            <w:tcMar>
+              <w:left w:w="65" w:type="dxa"/>
+            </w:tcMar>
             <w:vAlign w:val="bottom"/>
           </w:tcPr>
           <w:p>
@@ -4032,14 +4656,19 @@
         </w:tc>
         <w:tc>
           <w:tcPr>
-            <w:tcW w:w="707" w:type="dxa"/>
-            <w:tcBorders>
+            <w:tcW w:w="706" w:type="dxa"/>
+            <w:tcBorders>
+              <w:top w:val="single" w:sz="8" w:space="0" w:color="00000A"/>
+              <w:left w:val="single" w:sz="4" w:space="0" w:color="00000A"/>
               <w:bottom w:val="single" w:sz="8" w:space="0" w:color="00000A"/>
               <w:right w:val="single" w:sz="4" w:space="0" w:color="00000A"/>
               <w:insideH w:val="single" w:sz="8" w:space="0" w:color="00000A"/>
               <w:insideV w:val="single" w:sz="4" w:space="0" w:color="00000A"/>
             </w:tcBorders>
             <w:shd w:color="auto" w:fill="auto" w:val="clear"/>
+            <w:tcMar>
+              <w:left w:w="65" w:type="dxa"/>
+            </w:tcMar>
             <w:vAlign w:val="bottom"/>
           </w:tcPr>
           <w:p>
@@ -4071,14 +4700,19 @@
         </w:tc>
         <w:tc>
           <w:tcPr>
-            <w:tcW w:w="709" w:type="dxa"/>
-            <w:tcBorders>
+            <w:tcW w:w="710" w:type="dxa"/>
+            <w:tcBorders>
+              <w:top w:val="single" w:sz="8" w:space="0" w:color="00000A"/>
+              <w:left w:val="single" w:sz="4" w:space="0" w:color="00000A"/>
               <w:bottom w:val="single" w:sz="8" w:space="0" w:color="00000A"/>
               <w:right w:val="single" w:sz="4" w:space="0" w:color="00000A"/>
               <w:insideH w:val="single" w:sz="8" w:space="0" w:color="00000A"/>
               <w:insideV w:val="single" w:sz="4" w:space="0" w:color="00000A"/>
             </w:tcBorders>
             <w:shd w:color="auto" w:fill="auto" w:val="clear"/>
+            <w:tcMar>
+              <w:left w:w="65" w:type="dxa"/>
+            </w:tcMar>
             <w:vAlign w:val="bottom"/>
           </w:tcPr>
           <w:p>
@@ -4112,10 +4746,17 @@
           <w:tcPr>
             <w:tcW w:w="2410" w:type="dxa"/>
             <w:tcBorders>
+              <w:top w:val="single" w:sz="8" w:space="0" w:color="00000A"/>
+              <w:left w:val="single" w:sz="4" w:space="0" w:color="00000A"/>
               <w:bottom w:val="single" w:sz="8" w:space="0" w:color="00000A"/>
+              <w:right w:val="single" w:sz="4" w:space="0" w:color="00000A"/>
               <w:insideH w:val="single" w:sz="8" w:space="0" w:color="00000A"/>
+              <w:insideV w:val="single" w:sz="4" w:space="0" w:color="00000A"/>
             </w:tcBorders>
             <w:shd w:color="auto" w:fill="auto" w:val="clear"/>
+            <w:tcMar>
+              <w:left w:w="65" w:type="dxa"/>
+            </w:tcMar>
             <w:vAlign w:val="bottom"/>
           </w:tcPr>
           <w:p>
@@ -4146,8 +4787,9 @@
         </w:tc>
         <w:tc>
           <w:tcPr>
-            <w:tcW w:w="849" w:type="dxa"/>
-            <w:tcBorders>
+            <w:tcW w:w="848" w:type="dxa"/>
+            <w:tcBorders>
+              <w:top w:val="single" w:sz="4" w:space="0" w:color="00000A"/>
               <w:left w:val="single" w:sz="8" w:space="0" w:color="00000A"/>
               <w:bottom w:val="single" w:sz="4" w:space="0" w:color="00000A"/>
               <w:right w:val="single" w:sz="8" w:space="0" w:color="00000A"/>
@@ -4156,7 +4798,7 @@
             </w:tcBorders>
             <w:shd w:color="auto" w:fill="auto" w:val="clear"/>
             <w:tcMar>
-              <w:left w:w="60" w:type="dxa"/>
+              <w:left w:w="50" w:type="dxa"/>
             </w:tcMar>
             <w:vAlign w:val="bottom"/>
           </w:tcPr>
@@ -4209,8 +4851,8 @@
           <w:lang w:val="fr-CH"/>
         </w:rPr>
       </w:pPr>
-      <w:bookmarkStart w:id="0" w:name="_GoBack"/>
-      <w:bookmarkEnd w:id="0"/>
+      <w:bookmarkStart w:id="1" w:name="_GoBack"/>
+      <w:bookmarkEnd w:id="1"/>
       <w:r>
         <w:rPr>
           <w:lang w:val="fr-CH"/>
@@ -4221,15 +4863,25 @@
     <w:p>
       <w:pPr>
         <w:pStyle w:val="Normal"/>
-        <w:rPr>
-          <w:lang w:val="fr-CH"/>
-        </w:rPr>
+        <w:rPr/>
       </w:pPr>
       <w:r>
         <w:rPr>
           <w:lang w:val="fr-CH"/>
         </w:rPr>
-        <w:t>A la suite de cette évaluation, trois logiciels semblent plus adaptés que les autres : il s’agit de Gephi, Cytoscape et du travail de J. Stoppani. On remarque que Tulip et VisAnt restent également des options envisageables.</w:t>
+        <w:t>A la suite de cette évaluation, trois logiciels semblent plus adaptés que les autres : il s’agit de Gephi, Cytoscape et d</w:t>
+      </w:r>
+      <w:r>
+        <w:rPr>
+          <w:lang w:val="fr-CH"/>
+        </w:rPr>
+        <w:t>e CSAT</w:t>
+      </w:r>
+      <w:r>
+        <w:rPr>
+          <w:lang w:val="fr-CH"/>
+        </w:rPr>
+        <w:t>. On remarque que Tulip et VisAnt restent également des options envisageables.</w:t>
       </w:r>
     </w:p>
     <w:p>
@@ -4378,7 +5030,6 @@
     <w:rPrDefault>
       <w:rPr>
         <w:rFonts w:ascii="Times New Roman" w:hAnsi="Times New Roman" w:eastAsia="" w:cs="" w:asciiTheme="minorHAnsi" w:cstheme="minorBidi" w:eastAsiaTheme="minorEastAsia" w:hAnsiTheme="minorHAnsi"/>
-        <w:sz w:val="24"/>
         <w:szCs w:val="24"/>
         <w:lang w:val="en-US" w:eastAsia="ja-JP" w:bidi="ar-SA"/>
       </w:rPr>
@@ -4773,7 +5424,7 @@
     </w:pPr>
     <w:rPr>
       <w:rFonts w:ascii="Times New Roman" w:hAnsi="Times New Roman" w:eastAsia="" w:cs="" w:asciiTheme="minorHAnsi" w:cstheme="minorBidi" w:eastAsiaTheme="minorEastAsia" w:hAnsiTheme="minorHAnsi"/>
-      <w:color w:val="auto"/>
+      <w:color w:val="00000A"/>
       <w:sz w:val="24"/>
       <w:szCs w:val="24"/>
       <w:lang w:val="en-US" w:eastAsia="ja-JP" w:bidi="ar-SA"/>
@@ -5549,19 +6200,6 @@
       <w:szCs w:val="16"/>
     </w:rPr>
   </w:style>
-  <w:style w:type="paragraph" w:styleId="BodyTextIndent">
-    <w:name w:val="Body Text Indent"/>
-    <w:basedOn w:val="TextBody"/>
-    <w:link w:val="BodyTextFirstIndentChar"/>
-    <w:uiPriority w:val="99"/>
-    <w:semiHidden/>
-    <w:unhideWhenUsed/>
-    <w:qFormat/>
-    <w:pPr>
-      <w:spacing w:before="0" w:after="0"/>
-    </w:pPr>
-    <w:rPr/>
-  </w:style>
   <w:style w:type="paragraph" w:styleId="TextBodyIndent">
     <w:name w:val="Body Text Indent"/>
     <w:basedOn w:val="Normal"/>
@@ -5981,60 +6619,8 @@
       <w:bCs/>
     </w:rPr>
   </w:style>
-  <w:style w:type="paragraph" w:styleId="List2">
+  <w:style w:type="paragraph" w:styleId="ListBullet3">
     <w:name w:val="List Bullet 3"/>
-    <w:basedOn w:val="Normal"/>
-    <w:uiPriority w:val="99"/>
-    <w:semiHidden/>
-    <w:unhideWhenUsed/>
-    <w:pPr>
-      <w:spacing w:before="0" w:after="0"/>
-      <w:ind w:left="720" w:hanging="0"/>
-      <w:contextualSpacing/>
-    </w:pPr>
-    <w:rPr/>
-  </w:style>
-  <w:style w:type="paragraph" w:styleId="List3">
-    <w:name w:val="List Bullet 4"/>
-    <w:basedOn w:val="Normal"/>
-    <w:uiPriority w:val="99"/>
-    <w:semiHidden/>
-    <w:unhideWhenUsed/>
-    <w:pPr>
-      <w:spacing w:before="0" w:after="0"/>
-      <w:ind w:left="1080" w:hanging="0"/>
-      <w:contextualSpacing/>
-    </w:pPr>
-    <w:rPr/>
-  </w:style>
-  <w:style w:type="paragraph" w:styleId="List4">
-    <w:name w:val="List Bullet 5"/>
-    <w:basedOn w:val="Normal"/>
-    <w:uiPriority w:val="99"/>
-    <w:semiHidden/>
-    <w:unhideWhenUsed/>
-    <w:pPr>
-      <w:spacing w:before="0" w:after="0"/>
-      <w:ind w:left="1440" w:hanging="0"/>
-      <w:contextualSpacing/>
-    </w:pPr>
-    <w:rPr/>
-  </w:style>
-  <w:style w:type="paragraph" w:styleId="List5">
-    <w:name w:val="List Number"/>
-    <w:basedOn w:val="Normal"/>
-    <w:uiPriority w:val="99"/>
-    <w:semiHidden/>
-    <w:unhideWhenUsed/>
-    <w:pPr>
-      <w:spacing w:before="0" w:after="0"/>
-      <w:ind w:left="1800" w:hanging="0"/>
-      <w:contextualSpacing/>
-    </w:pPr>
-    <w:rPr/>
-  </w:style>
-  <w:style w:type="paragraph" w:styleId="ListBullet">
-    <w:name w:val="List Bullet"/>
     <w:basedOn w:val="Normal"/>
     <w:uiPriority w:val="99"/>
     <w:semiHidden/>
@@ -6047,8 +6633,8 @@
     </w:pPr>
     <w:rPr/>
   </w:style>
-  <w:style w:type="paragraph" w:styleId="ListBullet2">
-    <w:name w:val="List Bullet 2"/>
+  <w:style w:type="paragraph" w:styleId="ListBullet4">
+    <w:name w:val="List Bullet 4"/>
     <w:basedOn w:val="Normal"/>
     <w:uiPriority w:val="99"/>
     <w:semiHidden/>
@@ -6061,8 +6647,8 @@
     </w:pPr>
     <w:rPr/>
   </w:style>
-  <w:style w:type="paragraph" w:styleId="ListBullet3">
-    <w:name w:val="List Bullet 3"/>
+  <w:style w:type="paragraph" w:styleId="ListBullet5">
+    <w:name w:val="List Bullet 5"/>
     <w:basedOn w:val="Normal"/>
     <w:uiPriority w:val="99"/>
     <w:semiHidden/>
@@ -6075,8 +6661,8 @@
     </w:pPr>
     <w:rPr/>
   </w:style>
-  <w:style w:type="paragraph" w:styleId="ListBullet4">
-    <w:name w:val="List Bullet 4"/>
+  <w:style w:type="paragraph" w:styleId="ListNumber">
+    <w:name w:val="List Number"/>
     <w:basedOn w:val="Normal"/>
     <w:uiPriority w:val="99"/>
     <w:semiHidden/>
@@ -6089,8 +6675,8 @@
     </w:pPr>
     <w:rPr/>
   </w:style>
-  <w:style w:type="paragraph" w:styleId="ListBullet5">
-    <w:name w:val="List Bullet 5"/>
+  <w:style w:type="paragraph" w:styleId="ListBullet">
+    <w:name w:val="List Bullet"/>
     <w:basedOn w:val="Normal"/>
     <w:uiPriority w:val="99"/>
     <w:semiHidden/>
@@ -6103,6 +6689,20 @@
     </w:pPr>
     <w:rPr/>
   </w:style>
+  <w:style w:type="paragraph" w:styleId="ListBullet2">
+    <w:name w:val="List Bullet 2"/>
+    <w:basedOn w:val="Normal"/>
+    <w:uiPriority w:val="99"/>
+    <w:semiHidden/>
+    <w:unhideWhenUsed/>
+    <w:qFormat/>
+    <w:pPr>
+      <w:spacing w:before="0" w:after="0"/>
+      <w:ind w:hanging="0"/>
+      <w:contextualSpacing/>
+    </w:pPr>
+    <w:rPr/>
+  </w:style>
   <w:style w:type="paragraph" w:styleId="ListContinue">
     <w:name w:val="List Continue"/>
     <w:basedOn w:val="Normal"/>
@@ -6169,20 +6769,6 @@
     <w:pPr>
       <w:spacing w:before="0" w:after="120"/>
       <w:ind w:left="1800" w:hanging="0"/>
-      <w:contextualSpacing/>
-    </w:pPr>
-    <w:rPr/>
-  </w:style>
-  <w:style w:type="paragraph" w:styleId="ListNumber">
-    <w:name w:val="List Number"/>
-    <w:basedOn w:val="Normal"/>
-    <w:uiPriority w:val="99"/>
-    <w:semiHidden/>
-    <w:unhideWhenUsed/>
-    <w:qFormat/>
-    <w:pPr>
-      <w:spacing w:before="0" w:after="0"/>
-      <w:ind w:hanging="0"/>
       <w:contextualSpacing/>
     </w:pPr>
     <w:rPr/>
@@ -6268,8 +6854,8 @@
       <w:jc w:val="left"/>
     </w:pPr>
     <w:rPr>
-      <w:rFonts w:ascii="Consolas" w:hAnsi="Consolas" w:cs="Consolas" w:eastAsia="" w:eastAsiaTheme="minorEastAsia"/>
-      <w:color w:val="auto"/>
+      <w:rFonts w:ascii="Consolas" w:hAnsi="Consolas" w:eastAsia="" w:cs="Consolas" w:eastAsiaTheme="minorEastAsia"/>
+      <w:color w:val="00000A"/>
       <w:sz w:val="20"/>
       <w:szCs w:val="20"/>
       <w:lang w:val="en-US" w:eastAsia="ja-JP" w:bidi="ar-SA"/>
@@ -6310,7 +6896,7 @@
     </w:pPr>
     <w:rPr>
       <w:rFonts w:ascii="Times New Roman" w:hAnsi="Times New Roman" w:eastAsia="" w:cs="" w:asciiTheme="minorHAnsi" w:cstheme="minorBidi" w:eastAsiaTheme="minorEastAsia" w:hAnsiTheme="minorHAnsi"/>
-      <w:color w:val="auto"/>
+      <w:color w:val="00000A"/>
       <w:sz w:val="24"/>
       <w:szCs w:val="24"/>
       <w:lang w:val="en-US" w:eastAsia="ja-JP" w:bidi="ar-SA"/>

</xml_diff>